<commit_message>
Modified based on the feedback
</commit_message>
<xml_diff>
--- a/projects/smartcab/Tasks.docx
+++ b/projects/smartcab/Tasks.docx
@@ -87,45 +87,20 @@
           <w:sz w:val="23"/>
           <w:szCs w:val="23"/>
         </w:rPr>
-        <w:t xml:space="preserve">You will be required to submit a project report along with your modified agent code as part of your submission. As you complete the tasks below, include thorough, detailed answers to each </w:t>
-      </w:r>
-      <w:proofErr w:type="spellStart"/>
-      <w:r>
-        <w:rPr>
-          <w:rFonts w:ascii="Helvetica" w:hAnsi="Helvetica" w:cs="Times New Roman"/>
-          <w:color w:val="4F4F4F"/>
-          <w:kern w:val="0"/>
-          <w:sz w:val="23"/>
-          <w:szCs w:val="23"/>
-        </w:rPr>
-        <w:t>question</w:t>
-      </w:r>
-      <w:r>
-        <w:rPr>
-          <w:rFonts w:ascii="inherit" w:hAnsi="inherit" w:cs="Times New Roman"/>
-          <w:i/>
-          <w:iCs/>
-          <w:color w:val="4F4F4F"/>
-          <w:kern w:val="0"/>
-          <w:sz w:val="23"/>
-          <w:szCs w:val="23"/>
-          <w:bdr w:val="none" w:sz="0" w:space="0" w:color="auto" w:frame="1"/>
-        </w:rPr>
-        <w:t>provided</w:t>
-      </w:r>
-      <w:proofErr w:type="spellEnd"/>
-      <w:r>
-        <w:rPr>
-          <w:rFonts w:ascii="inherit" w:hAnsi="inherit" w:cs="Times New Roman"/>
-          <w:i/>
-          <w:iCs/>
-          <w:color w:val="4F4F4F"/>
-          <w:kern w:val="0"/>
-          <w:sz w:val="23"/>
-          <w:szCs w:val="23"/>
-          <w:bdr w:val="none" w:sz="0" w:space="0" w:color="auto" w:frame="1"/>
-        </w:rPr>
-        <w:t xml:space="preserve"> in italics</w:t>
+        <w:t>You will be required to submit a project report along with your modified agent code as part of your submission. As you complete the tasks below, include thorough, detailed answers to each question</w:t>
+      </w:r>
+      <w:r>
+        <w:rPr>
+          <w:rFonts w:ascii="inherit" w:hAnsi="inherit" w:cs="Times New Roman"/>
+          <w:i/>
+          <w:iCs/>
+          <w:color w:val="4F4F4F"/>
+          <w:kern w:val="0"/>
+          <w:sz w:val="23"/>
+          <w:szCs w:val="23"/>
+          <w:bdr w:val="none" w:sz="0" w:space="0" w:color="auto" w:frame="1"/>
+        </w:rPr>
+        <w:t>provided in italics</w:t>
       </w:r>
       <w:r>
         <w:rPr>
@@ -194,7 +169,6 @@
         </w:rPr>
         <w:t>To begin, your only task is to get the </w:t>
       </w:r>
-      <w:proofErr w:type="spellStart"/>
       <w:r>
         <w:rPr>
           <w:rFonts w:ascii="inherit" w:hAnsi="inherit" w:cs="Times New Roman"/>
@@ -208,7 +182,6 @@
         </w:rPr>
         <w:t>smartcab</w:t>
       </w:r>
-      <w:proofErr w:type="spellEnd"/>
       <w:r>
         <w:rPr>
           <w:rFonts w:ascii="Helvetica" w:hAnsi="Helvetica" w:cs="Times New Roman"/>
@@ -426,7 +399,6 @@
         </w:rPr>
         <w:t>) at each intersection, disregarding the input information above. Set the simulation deadline enforcement, </w:t>
       </w:r>
-      <w:proofErr w:type="spellStart"/>
       <w:r>
         <w:rPr>
           <w:rFonts w:ascii="Lucida Console" w:hAnsi="Lucida Console" w:cs="Courier"/>
@@ -439,7 +411,6 @@
         </w:rPr>
         <w:t>enforce_deadline</w:t>
       </w:r>
-      <w:proofErr w:type="spellEnd"/>
       <w:r>
         <w:rPr>
           <w:rFonts w:ascii="Helvetica" w:hAnsi="Helvetica" w:cs="Times New Roman"/>
@@ -481,7 +452,7 @@
         <w:jc w:val="left"/>
         <w:textAlignment w:val="baseline"/>
         <w:rPr>
-          <w:rFonts w:ascii="inherit" w:hAnsi="inherit" w:cs="Times New Roman"/>
+          <w:rFonts w:ascii="inherit" w:hAnsi="inherit" w:cs="Times New Roman" w:hint="eastAsia"/>
           <w:i/>
           <w:iCs/>
           <w:color w:val="4F4F4F"/>
@@ -527,21 +498,7 @@
           <w:szCs w:val="23"/>
           <w:bdr w:val="none" w:sz="0" w:space="0" w:color="auto" w:frame="1"/>
         </w:rPr>
-        <w:t xml:space="preserve">Observe what you see with the agent's behavior as it takes random actions. Does </w:t>
-      </w:r>
-      <w:proofErr w:type="spellStart"/>
-      <w:r>
-        <w:rPr>
-          <w:rFonts w:ascii="inherit" w:hAnsi="inherit" w:cs="Times New Roman"/>
-          <w:i/>
-          <w:iCs/>
-          <w:color w:val="4F4F4F"/>
-          <w:kern w:val="0"/>
-          <w:sz w:val="23"/>
-          <w:szCs w:val="23"/>
-          <w:bdr w:val="none" w:sz="0" w:space="0" w:color="auto" w:frame="1"/>
-        </w:rPr>
-        <w:t>the</w:t>
+        <w:t>Observe what you see with the agent's behavior as it takes random actions. Does the</w:t>
       </w:r>
       <w:r>
         <w:rPr>
@@ -558,7 +515,6 @@
         </w:rPr>
         <w:t>smartcab</w:t>
       </w:r>
-      <w:proofErr w:type="spellEnd"/>
       <w:r>
         <w:rPr>
           <w:rFonts w:ascii="inherit" w:hAnsi="inherit" w:cs="Times New Roman"/>
@@ -581,7 +537,7 @@
         <w:jc w:val="left"/>
         <w:textAlignment w:val="baseline"/>
         <w:rPr>
-          <w:rFonts w:ascii="inherit" w:hAnsi="inherit" w:cs="Times New Roman"/>
+          <w:rFonts w:ascii="inherit" w:hAnsi="inherit" w:cs="Times New Roman" w:hint="eastAsia"/>
           <w:i/>
           <w:iCs/>
           <w:color w:val="4F4F4F"/>
@@ -690,7 +646,6 @@
         </w:rPr>
         <w:t>Now that your driving agent is capable of moving around in the environment, your next task is to identify a set of states that are appropriate for modeling the </w:t>
       </w:r>
-      <w:proofErr w:type="spellStart"/>
       <w:r>
         <w:rPr>
           <w:rFonts w:ascii="inherit" w:hAnsi="inherit" w:cs="Times New Roman"/>
@@ -704,38 +659,15 @@
         </w:rPr>
         <w:t>smartcab</w:t>
       </w:r>
-      <w:proofErr w:type="spellEnd"/>
-      <w:r>
-        <w:rPr>
-          <w:rFonts w:ascii="Helvetica" w:hAnsi="Helvetica" w:cs="Times New Roman"/>
-          <w:color w:val="4F4F4F"/>
-          <w:kern w:val="0"/>
-          <w:sz w:val="23"/>
-          <w:szCs w:val="23"/>
-        </w:rPr>
-        <w:t xml:space="preserve"> and environment. The main </w:t>
-      </w:r>
-      <w:proofErr w:type="gramStart"/>
-      <w:r>
-        <w:rPr>
-          <w:rFonts w:ascii="Helvetica" w:hAnsi="Helvetica" w:cs="Times New Roman"/>
-          <w:color w:val="4F4F4F"/>
-          <w:kern w:val="0"/>
-          <w:sz w:val="23"/>
-          <w:szCs w:val="23"/>
-        </w:rPr>
-        <w:t>source of state variables are</w:t>
-      </w:r>
-      <w:proofErr w:type="gramEnd"/>
-      <w:r>
-        <w:rPr>
-          <w:rFonts w:ascii="Helvetica" w:hAnsi="Helvetica" w:cs="Times New Roman"/>
-          <w:color w:val="4F4F4F"/>
-          <w:kern w:val="0"/>
-          <w:sz w:val="23"/>
-          <w:szCs w:val="23"/>
-        </w:rPr>
-        <w:t xml:space="preserve"> the current inputs at the intersection, but not all may require representation. You may choose to explicitly define </w:t>
+      <w:r>
+        <w:rPr>
+          <w:rFonts w:ascii="Helvetica" w:hAnsi="Helvetica" w:cs="Times New Roman"/>
+          <w:color w:val="4F4F4F"/>
+          <w:kern w:val="0"/>
+          <w:sz w:val="23"/>
+          <w:szCs w:val="23"/>
+        </w:rPr>
+        <w:t xml:space="preserve"> and environment. The main source of state variables are the current inputs at the intersection, but not all may require representation. You may choose to explicitly define </w:t>
       </w:r>
       <w:r>
         <w:rPr>
@@ -748,7 +680,6 @@
         <w:lastRenderedPageBreak/>
         <w:t>states, or use some combination of inputs as an implicit state. At each time step, process the inputs and update the agent's current state using the </w:t>
       </w:r>
-      <w:proofErr w:type="spellStart"/>
       <w:r>
         <w:rPr>
           <w:rFonts w:ascii="Lucida Console" w:hAnsi="Lucida Console" w:cs="Courier"/>
@@ -761,27 +692,15 @@
         </w:rPr>
         <w:t>self.state</w:t>
       </w:r>
-      <w:proofErr w:type="spellEnd"/>
-      <w:r>
-        <w:rPr>
-          <w:rFonts w:ascii="Helvetica" w:hAnsi="Helvetica" w:cs="Times New Roman"/>
-          <w:color w:val="4F4F4F"/>
-          <w:kern w:val="0"/>
-          <w:sz w:val="23"/>
-          <w:szCs w:val="23"/>
-        </w:rPr>
-        <w:t xml:space="preserve"> variable. Continue with the simulation deadline </w:t>
-      </w:r>
-      <w:proofErr w:type="spellStart"/>
-      <w:r>
-        <w:rPr>
-          <w:rFonts w:ascii="Helvetica" w:hAnsi="Helvetica" w:cs="Times New Roman"/>
-          <w:color w:val="4F4F4F"/>
-          <w:kern w:val="0"/>
-          <w:sz w:val="23"/>
-          <w:szCs w:val="23"/>
-        </w:rPr>
-        <w:t>enforcement</w:t>
+      <w:r>
+        <w:rPr>
+          <w:rFonts w:ascii="Helvetica" w:hAnsi="Helvetica" w:cs="Times New Roman"/>
+          <w:color w:val="4F4F4F"/>
+          <w:kern w:val="0"/>
+          <w:sz w:val="23"/>
+          <w:szCs w:val="23"/>
+        </w:rPr>
+        <w:t> variable. Continue with the simulation deadline enforcement</w:t>
       </w:r>
       <w:r>
         <w:rPr>
@@ -795,7 +714,6 @@
         </w:rPr>
         <w:t>enforce_deadline</w:t>
       </w:r>
-      <w:proofErr w:type="spellEnd"/>
       <w:r>
         <w:rPr>
           <w:rFonts w:ascii="Helvetica" w:hAnsi="Helvetica" w:cs="Times New Roman"/>
@@ -837,7 +755,7 @@
         <w:jc w:val="left"/>
         <w:textAlignment w:val="baseline"/>
         <w:rPr>
-          <w:rFonts w:ascii="inherit" w:hAnsi="inherit" w:cs="Times New Roman"/>
+          <w:rFonts w:ascii="inherit" w:hAnsi="inherit" w:cs="Times New Roman" w:hint="eastAsia"/>
           <w:i/>
           <w:iCs/>
           <w:color w:val="4F4F4F"/>
@@ -885,7 +803,6 @@
         </w:rPr>
         <w:t>What states have you identified that are appropriate for modeling the </w:t>
       </w:r>
-      <w:proofErr w:type="spellStart"/>
       <w:r>
         <w:rPr>
           <w:rFonts w:ascii="inherit" w:hAnsi="inherit" w:cs="Times New Roman"/>
@@ -901,7 +818,6 @@
         </w:rPr>
         <w:t>smartcab</w:t>
       </w:r>
-      <w:proofErr w:type="spellEnd"/>
       <w:r>
         <w:rPr>
           <w:rFonts w:ascii="inherit" w:hAnsi="inherit" w:cs="Times New Roman"/>
@@ -924,11 +840,14 @@
         <w:jc w:val="left"/>
         <w:textAlignment w:val="baseline"/>
         <w:rPr>
-          <w:rFonts w:ascii="Helvetica" w:hAnsi="Helvetica" w:cs="Times New Roman"/>
-          <w:color w:val="4F4F4F"/>
-          <w:kern w:val="0"/>
-          <w:sz w:val="23"/>
-          <w:szCs w:val="23"/>
+          <w:rFonts w:ascii="inherit" w:hAnsi="inherit" w:cs="Times New Roman"/>
+          <w:i/>
+          <w:iCs/>
+          <w:color w:val="4F4F4F"/>
+          <w:kern w:val="0"/>
+          <w:sz w:val="23"/>
+          <w:szCs w:val="23"/>
+          <w:bdr w:val="none" w:sz="0" w:space="0" w:color="auto" w:frame="1"/>
         </w:rPr>
       </w:pPr>
       <w:r>
@@ -966,13 +885,250 @@
         <w:jc w:val="left"/>
         <w:textAlignment w:val="baseline"/>
         <w:rPr>
-          <w:rFonts w:ascii="Helvetica" w:hAnsi="Helvetica" w:cs="Times New Roman"/>
-          <w:color w:val="4F4F4F"/>
-          <w:kern w:val="0"/>
-          <w:sz w:val="23"/>
-          <w:szCs w:val="23"/>
-        </w:rPr>
-      </w:pPr>
+          <w:rFonts w:ascii="inherit" w:hAnsi="inherit" w:cs="Times New Roman"/>
+          <w:i/>
+          <w:iCs/>
+          <w:color w:val="4F4F4F"/>
+          <w:kern w:val="0"/>
+          <w:sz w:val="23"/>
+          <w:szCs w:val="23"/>
+          <w:bdr w:val="none" w:sz="0" w:space="0" w:color="auto" w:frame="1"/>
+        </w:rPr>
+      </w:pPr>
+      <w:r>
+        <w:rPr>
+          <w:rFonts w:ascii="inherit" w:hAnsi="inherit" w:cs="Times New Roman"/>
+          <w:i/>
+          <w:iCs/>
+          <w:color w:val="4F4F4F"/>
+          <w:kern w:val="0"/>
+          <w:sz w:val="23"/>
+          <w:szCs w:val="23"/>
+          <w:bdr w:val="none" w:sz="0" w:space="0" w:color="auto" w:frame="1"/>
+        </w:rPr>
+        <w:t xml:space="preserve">Additional </w:t>
+      </w:r>
+      <w:r>
+        <w:rPr>
+          <w:rFonts w:ascii="inherit" w:hAnsi="inherit" w:cs="Times New Roman"/>
+          <w:i/>
+          <w:iCs/>
+          <w:color w:val="4F4F4F"/>
+          <w:kern w:val="0"/>
+          <w:sz w:val="23"/>
+          <w:szCs w:val="23"/>
+          <w:bdr w:val="none" w:sz="0" w:space="0" w:color="auto" w:frame="1"/>
+        </w:rPr>
+        <w:t>comment</w:t>
+      </w:r>
+      <w:r>
+        <w:rPr>
+          <w:rFonts w:ascii="inherit" w:hAnsi="inherit" w:cs="Times New Roman"/>
+          <w:i/>
+          <w:iCs/>
+          <w:color w:val="4F4F4F"/>
+          <w:kern w:val="0"/>
+          <w:sz w:val="23"/>
+          <w:szCs w:val="23"/>
+          <w:bdr w:val="none" w:sz="0" w:space="0" w:color="auto" w:frame="1"/>
+        </w:rPr>
+        <w:t xml:space="preserve">: </w:t>
+      </w:r>
+      <w:r>
+        <w:rPr>
+          <w:rFonts w:ascii="inherit" w:hAnsi="inherit" w:cs="Times New Roman"/>
+          <w:i/>
+          <w:iCs/>
+          <w:color w:val="4F4F4F"/>
+          <w:kern w:val="0"/>
+          <w:sz w:val="23"/>
+          <w:szCs w:val="23"/>
+          <w:bdr w:val="none" w:sz="0" w:space="0" w:color="auto" w:frame="1"/>
+        </w:rPr>
+        <w:t>Use traffic light</w:t>
+      </w:r>
+      <w:r>
+        <w:rPr>
+          <w:rFonts w:ascii="inherit" w:hAnsi="inherit" w:cs="Times New Roman"/>
+          <w:i/>
+          <w:iCs/>
+          <w:color w:val="4F4F4F"/>
+          <w:kern w:val="0"/>
+          <w:sz w:val="23"/>
+          <w:szCs w:val="23"/>
+          <w:bdr w:val="none" w:sz="0" w:space="0" w:color="auto" w:frame="1"/>
+        </w:rPr>
+        <w:t xml:space="preserve"> to judge based on the traffic rule</w:t>
+      </w:r>
+      <w:r>
+        <w:rPr>
+          <w:rFonts w:ascii="inherit" w:hAnsi="inherit" w:cs="Times New Roman"/>
+          <w:i/>
+          <w:iCs/>
+          <w:color w:val="4F4F4F"/>
+          <w:kern w:val="0"/>
+          <w:sz w:val="23"/>
+          <w:szCs w:val="23"/>
+          <w:bdr w:val="none" w:sz="0" w:space="0" w:color="auto" w:frame="1"/>
+        </w:rPr>
+        <w:t>, next waypoint</w:t>
+      </w:r>
+      <w:r>
+        <w:rPr>
+          <w:rFonts w:ascii="inherit" w:hAnsi="inherit" w:cs="Times New Roman"/>
+          <w:i/>
+          <w:iCs/>
+          <w:color w:val="4F4F4F"/>
+          <w:kern w:val="0"/>
+          <w:sz w:val="23"/>
+          <w:szCs w:val="23"/>
+          <w:bdr w:val="none" w:sz="0" w:space="0" w:color="auto" w:frame="1"/>
+        </w:rPr>
+        <w:t xml:space="preserve"> to include the factor of current place and goal</w:t>
+      </w:r>
+      <w:r>
+        <w:rPr>
+          <w:rFonts w:ascii="inherit" w:hAnsi="inherit" w:cs="Times New Roman"/>
+          <w:i/>
+          <w:iCs/>
+          <w:color w:val="4F4F4F"/>
+          <w:kern w:val="0"/>
+          <w:sz w:val="23"/>
+          <w:szCs w:val="23"/>
+          <w:bdr w:val="none" w:sz="0" w:space="0" w:color="auto" w:frame="1"/>
+        </w:rPr>
+        <w:t>, oncoming car</w:t>
+      </w:r>
+      <w:r>
+        <w:rPr>
+          <w:rFonts w:ascii="inherit" w:hAnsi="inherit" w:cs="Times New Roman"/>
+          <w:i/>
+          <w:iCs/>
+          <w:color w:val="4F4F4F"/>
+          <w:kern w:val="0"/>
+          <w:sz w:val="23"/>
+          <w:szCs w:val="23"/>
+          <w:bdr w:val="none" w:sz="0" w:space="0" w:color="auto" w:frame="1"/>
+        </w:rPr>
+        <w:t xml:space="preserve"> to judge whether it can turn left on a green light</w:t>
+      </w:r>
+      <w:r>
+        <w:rPr>
+          <w:rFonts w:ascii="inherit" w:hAnsi="inherit" w:cs="Times New Roman"/>
+          <w:i/>
+          <w:iCs/>
+          <w:color w:val="4F4F4F"/>
+          <w:kern w:val="0"/>
+          <w:sz w:val="23"/>
+          <w:szCs w:val="23"/>
+          <w:bdr w:val="none" w:sz="0" w:space="0" w:color="auto" w:frame="1"/>
+        </w:rPr>
+        <w:t xml:space="preserve"> and left car</w:t>
+      </w:r>
+      <w:r>
+        <w:rPr>
+          <w:rFonts w:ascii="inherit" w:hAnsi="inherit" w:cs="Times New Roman"/>
+          <w:i/>
+          <w:iCs/>
+          <w:color w:val="4F4F4F"/>
+          <w:kern w:val="0"/>
+          <w:sz w:val="23"/>
+          <w:szCs w:val="23"/>
+          <w:bdr w:val="none" w:sz="0" w:space="0" w:color="auto" w:frame="1"/>
+        </w:rPr>
+        <w:t xml:space="preserve"> to judge whether it can turn right on a red light. I don</w:t>
+      </w:r>
+      <w:r>
+        <w:rPr>
+          <w:rFonts w:ascii="inherit" w:hAnsi="inherit" w:cs="Times New Roman" w:hint="eastAsia"/>
+          <w:i/>
+          <w:iCs/>
+          <w:color w:val="4F4F4F"/>
+          <w:kern w:val="0"/>
+          <w:sz w:val="23"/>
+          <w:szCs w:val="23"/>
+          <w:bdr w:val="none" w:sz="0" w:space="0" w:color="auto" w:frame="1"/>
+        </w:rPr>
+        <w:t>’</w:t>
+      </w:r>
+      <w:r>
+        <w:rPr>
+          <w:rFonts w:ascii="inherit" w:hAnsi="inherit" w:cs="Times New Roman"/>
+          <w:i/>
+          <w:iCs/>
+          <w:color w:val="4F4F4F"/>
+          <w:kern w:val="0"/>
+          <w:sz w:val="23"/>
+          <w:szCs w:val="23"/>
+          <w:bdr w:val="none" w:sz="0" w:space="0" w:color="auto" w:frame="1"/>
+        </w:rPr>
+        <w:t>t need to use right car information because it doesn</w:t>
+      </w:r>
+      <w:r>
+        <w:rPr>
+          <w:rFonts w:ascii="inherit" w:hAnsi="inherit" w:cs="Times New Roman" w:hint="eastAsia"/>
+          <w:i/>
+          <w:iCs/>
+          <w:color w:val="4F4F4F"/>
+          <w:kern w:val="0"/>
+          <w:sz w:val="23"/>
+          <w:szCs w:val="23"/>
+          <w:bdr w:val="none" w:sz="0" w:space="0" w:color="auto" w:frame="1"/>
+        </w:rPr>
+        <w:t>’</w:t>
+      </w:r>
+      <w:r>
+        <w:rPr>
+          <w:rFonts w:ascii="inherit" w:hAnsi="inherit" w:cs="Times New Roman"/>
+          <w:i/>
+          <w:iCs/>
+          <w:color w:val="4F4F4F"/>
+          <w:kern w:val="0"/>
+          <w:sz w:val="23"/>
+          <w:szCs w:val="23"/>
+          <w:bdr w:val="none" w:sz="0" w:space="0" w:color="auto" w:frame="1"/>
+        </w:rPr>
+        <w:t>t affect any decisions.</w:t>
+      </w:r>
+      <w:r>
+        <w:rPr>
+          <w:rFonts w:ascii="inherit" w:hAnsi="inherit" w:cs="Times New Roman"/>
+          <w:i/>
+          <w:iCs/>
+          <w:color w:val="4F4F4F"/>
+          <w:kern w:val="0"/>
+          <w:sz w:val="23"/>
+          <w:szCs w:val="23"/>
+          <w:bdr w:val="none" w:sz="0" w:space="0" w:color="auto" w:frame="1"/>
+        </w:rPr>
+        <w:t xml:space="preserve"> For deadline, it could be better to use if I let the car to change the strategy, but this time I didn</w:t>
+      </w:r>
+      <w:r>
+        <w:rPr>
+          <w:rFonts w:ascii="inherit" w:hAnsi="inherit" w:cs="Times New Roman" w:hint="eastAsia"/>
+          <w:i/>
+          <w:iCs/>
+          <w:color w:val="4F4F4F"/>
+          <w:kern w:val="0"/>
+          <w:sz w:val="23"/>
+          <w:szCs w:val="23"/>
+          <w:bdr w:val="none" w:sz="0" w:space="0" w:color="auto" w:frame="1"/>
+        </w:rPr>
+        <w:t>’</w:t>
+      </w:r>
+      <w:r>
+        <w:rPr>
+          <w:rFonts w:ascii="inherit" w:hAnsi="inherit" w:cs="Times New Roman"/>
+          <w:i/>
+          <w:iCs/>
+          <w:color w:val="4F4F4F"/>
+          <w:kern w:val="0"/>
+          <w:sz w:val="23"/>
+          <w:szCs w:val="23"/>
+          <w:bdr w:val="none" w:sz="0" w:space="0" w:color="auto" w:frame="1"/>
+        </w:rPr>
+        <w:t>t use it and just used e-greedy method.</w:t>
+      </w:r>
     </w:p>
     <w:p>
       <w:pPr>
@@ -982,7 +1138,39 @@
         <w:jc w:val="left"/>
         <w:textAlignment w:val="baseline"/>
         <w:rPr>
-          <w:rFonts w:ascii="inherit" w:hAnsi="inherit" w:cs="Times New Roman"/>
+          <w:rFonts w:ascii="Helvetica" w:hAnsi="Helvetica" w:cs="Times New Roman"/>
+          <w:color w:val="4F4F4F"/>
+          <w:kern w:val="0"/>
+          <w:sz w:val="23"/>
+          <w:szCs w:val="23"/>
+        </w:rPr>
+      </w:pPr>
+    </w:p>
+    <w:p>
+      <w:pPr>
+        <w:widowControl/>
+        <w:shd w:val="clear" w:color="auto" w:fill="FFFFFF"/>
+        <w:spacing w:line="383" w:lineRule="atLeast"/>
+        <w:jc w:val="left"/>
+        <w:textAlignment w:val="baseline"/>
+        <w:rPr>
+          <w:rFonts w:ascii="Helvetica" w:hAnsi="Helvetica" w:cs="Times New Roman"/>
+          <w:color w:val="4F4F4F"/>
+          <w:kern w:val="0"/>
+          <w:sz w:val="23"/>
+          <w:szCs w:val="23"/>
+        </w:rPr>
+      </w:pPr>
+    </w:p>
+    <w:p>
+      <w:pPr>
+        <w:widowControl/>
+        <w:shd w:val="clear" w:color="auto" w:fill="FFFFFF"/>
+        <w:spacing w:line="383" w:lineRule="atLeast"/>
+        <w:jc w:val="left"/>
+        <w:textAlignment w:val="baseline"/>
+        <w:rPr>
+          <w:rFonts w:ascii="inherit" w:hAnsi="inherit" w:cs="Times New Roman" w:hint="eastAsia"/>
           <w:i/>
           <w:iCs/>
           <w:color w:val="4F4F4F"/>
@@ -1030,7 +1218,6 @@
         </w:rPr>
         <w:t>How many states in total exist for the </w:t>
       </w:r>
-      <w:proofErr w:type="spellStart"/>
       <w:r>
         <w:rPr>
           <w:rFonts w:ascii="inherit" w:hAnsi="inherit" w:cs="Times New Roman"/>
@@ -1046,7 +1233,6 @@
         </w:rPr>
         <w:t>smartcab</w:t>
       </w:r>
-      <w:proofErr w:type="spellEnd"/>
       <w:r>
         <w:rPr>
           <w:rFonts w:ascii="inherit" w:hAnsi="inherit" w:cs="Times New Roman"/>
@@ -1156,7 +1342,6 @@
         </w:rPr>
         <w:t> action at each time step, based on the Q-values for the current state and action. Each action taken by the </w:t>
       </w:r>
-      <w:proofErr w:type="spellStart"/>
       <w:r>
         <w:rPr>
           <w:rFonts w:ascii="inherit" w:hAnsi="inherit" w:cs="Times New Roman"/>
@@ -1170,40 +1355,16 @@
         </w:rPr>
         <w:t>smartcab</w:t>
       </w:r>
-      <w:proofErr w:type="spellEnd"/>
-      <w:r>
-        <w:rPr>
-          <w:rFonts w:ascii="Helvetica" w:hAnsi="Helvetica" w:cs="Times New Roman"/>
-          <w:color w:val="4F4F4F"/>
-          <w:kern w:val="0"/>
-          <w:sz w:val="23"/>
-          <w:szCs w:val="23"/>
-        </w:rPr>
-        <w:t xml:space="preserve"> will produce a </w:t>
-      </w:r>
-      <w:proofErr w:type="gramStart"/>
-      <w:r>
-        <w:rPr>
-          <w:rFonts w:ascii="Helvetica" w:hAnsi="Helvetica" w:cs="Times New Roman"/>
-          <w:color w:val="4F4F4F"/>
-          <w:kern w:val="0"/>
-          <w:sz w:val="23"/>
-          <w:szCs w:val="23"/>
-        </w:rPr>
-        <w:t>reward which</w:t>
-      </w:r>
-      <w:proofErr w:type="gramEnd"/>
-      <w:r>
-        <w:rPr>
-          <w:rFonts w:ascii="Helvetica" w:hAnsi="Helvetica" w:cs="Times New Roman"/>
-          <w:color w:val="4F4F4F"/>
-          <w:kern w:val="0"/>
-          <w:sz w:val="23"/>
-          <w:szCs w:val="23"/>
-        </w:rPr>
-        <w:t xml:space="preserve"> depends on the state of the environment. The Q-Learning driving agent will need to consider these rewards when updating the Q-values. Once implemented, set the simulation deadline enforcement </w:t>
-      </w:r>
-      <w:proofErr w:type="spellStart"/>
+      <w:r>
+        <w:rPr>
+          <w:rFonts w:ascii="Helvetica" w:hAnsi="Helvetica" w:cs="Times New Roman"/>
+          <w:color w:val="4F4F4F"/>
+          <w:kern w:val="0"/>
+          <w:sz w:val="23"/>
+          <w:szCs w:val="23"/>
+        </w:rPr>
+        <w:t> will produce a reward which depends on the state of the environment. The Q-Learning driving agent will need to consider these rewards when updating the Q-values. Once implemented, set the simulation deadline enforcement </w:t>
+      </w:r>
       <w:r>
         <w:rPr>
           <w:rFonts w:ascii="Lucida Console" w:hAnsi="Lucida Console" w:cs="Courier"/>
@@ -1216,27 +1377,15 @@
         </w:rPr>
         <w:t>enforce_deadline</w:t>
       </w:r>
-      <w:proofErr w:type="spellEnd"/>
-      <w:r>
-        <w:rPr>
-          <w:rFonts w:ascii="Helvetica" w:hAnsi="Helvetica" w:cs="Times New Roman"/>
-          <w:color w:val="4F4F4F"/>
-          <w:kern w:val="0"/>
-          <w:sz w:val="23"/>
-          <w:szCs w:val="23"/>
-        </w:rPr>
-        <w:t> </w:t>
-      </w:r>
-      <w:proofErr w:type="spellStart"/>
-      <w:r>
-        <w:rPr>
-          <w:rFonts w:ascii="Helvetica" w:hAnsi="Helvetica" w:cs="Times New Roman"/>
-          <w:color w:val="4F4F4F"/>
-          <w:kern w:val="0"/>
-          <w:sz w:val="23"/>
-          <w:szCs w:val="23"/>
-        </w:rPr>
-        <w:t>to</w:t>
+      <w:r>
+        <w:rPr>
+          <w:rFonts w:ascii="Helvetica" w:hAnsi="Helvetica" w:cs="Times New Roman"/>
+          <w:color w:val="4F4F4F"/>
+          <w:kern w:val="0"/>
+          <w:sz w:val="23"/>
+          <w:szCs w:val="23"/>
+        </w:rPr>
+        <w:t> to</w:t>
       </w:r>
       <w:r>
         <w:rPr>
@@ -1250,7 +1399,6 @@
         </w:rPr>
         <w:t>True</w:t>
       </w:r>
-      <w:proofErr w:type="spellEnd"/>
       <w:r>
         <w:rPr>
           <w:rFonts w:ascii="Helvetica" w:hAnsi="Helvetica" w:cs="Times New Roman"/>
@@ -1261,7 +1409,6 @@
         </w:rPr>
         <w:t>. Run the simulation and observe how the </w:t>
       </w:r>
-      <w:proofErr w:type="spellStart"/>
       <w:r>
         <w:rPr>
           <w:rFonts w:ascii="inherit" w:hAnsi="inherit" w:cs="Times New Roman"/>
@@ -1275,7 +1422,6 @@
         </w:rPr>
         <w:t>smartcab</w:t>
       </w:r>
-      <w:proofErr w:type="spellEnd"/>
       <w:r>
         <w:rPr>
           <w:rFonts w:ascii="Helvetica" w:hAnsi="Helvetica" w:cs="Times New Roman"/>
@@ -1340,15 +1486,6 @@
           <w:sz w:val="23"/>
           <w:szCs w:val="23"/>
         </w:rPr>
-      </w:r>
-      <w:r>
-        <w:rPr>
-          <w:rFonts w:ascii="Helvetica" w:hAnsi="Helvetica" w:cs="Times New Roman"/>
-          <w:color w:val="4F4F4F"/>
-          <w:kern w:val="0"/>
-          <w:sz w:val="23"/>
-          <w:szCs w:val="23"/>
-        </w:rPr>
         <w:fldChar w:fldCharType="separate"/>
       </w:r>
       <w:r>
@@ -1393,7 +1530,7 @@
         <w:jc w:val="left"/>
         <w:textAlignment w:val="baseline"/>
         <w:rPr>
-          <w:rFonts w:ascii="inherit" w:hAnsi="inherit" w:cs="Times New Roman"/>
+          <w:rFonts w:ascii="inherit" w:hAnsi="inherit" w:cs="Times New Roman" w:hint="eastAsia"/>
           <w:i/>
           <w:iCs/>
           <w:color w:val="4F4F4F"/>
@@ -1450,11 +1587,14 @@
         <w:jc w:val="left"/>
         <w:textAlignment w:val="baseline"/>
         <w:rPr>
-          <w:rFonts w:ascii="Helvetica" w:hAnsi="Helvetica" w:cs="Times New Roman"/>
-          <w:color w:val="4F4F4F"/>
-          <w:kern w:val="0"/>
-          <w:sz w:val="23"/>
-          <w:szCs w:val="23"/>
+          <w:rFonts w:ascii="inherit" w:hAnsi="inherit" w:cs="Times New Roman"/>
+          <w:i/>
+          <w:iCs/>
+          <w:color w:val="4F4F4F"/>
+          <w:kern w:val="0"/>
+          <w:sz w:val="23"/>
+          <w:szCs w:val="23"/>
+          <w:bdr w:val="none" w:sz="0" w:space="0" w:color="auto" w:frame="1"/>
         </w:rPr>
       </w:pPr>
       <w:r>
@@ -1481,35 +1621,7 @@
           <w:szCs w:val="23"/>
           <w:bdr w:val="none" w:sz="0" w:space="0" w:color="auto" w:frame="1"/>
         </w:rPr>
-        <w:t xml:space="preserve">By using q value, </w:t>
-      </w:r>
-      <w:proofErr w:type="spellStart"/>
-      <w:r>
-        <w:rPr>
-          <w:rFonts w:ascii="inherit" w:hAnsi="inherit" w:cs="Times New Roman"/>
-          <w:i/>
-          <w:iCs/>
-          <w:color w:val="4F4F4F"/>
-          <w:kern w:val="0"/>
-          <w:sz w:val="23"/>
-          <w:szCs w:val="23"/>
-          <w:bdr w:val="none" w:sz="0" w:space="0" w:color="auto" w:frame="1"/>
-        </w:rPr>
-        <w:t>smartcab</w:t>
-      </w:r>
-      <w:proofErr w:type="spellEnd"/>
-      <w:r>
-        <w:rPr>
-          <w:rFonts w:ascii="inherit" w:hAnsi="inherit" w:cs="Times New Roman"/>
-          <w:i/>
-          <w:iCs/>
-          <w:color w:val="4F4F4F"/>
-          <w:kern w:val="0"/>
-          <w:sz w:val="23"/>
-          <w:szCs w:val="23"/>
-          <w:bdr w:val="none" w:sz="0" w:space="0" w:color="auto" w:frame="1"/>
-        </w:rPr>
-        <w:t xml:space="preserve"> continues to improve</w:t>
+        <w:t>By using q value, smartcab continues to improve</w:t>
       </w:r>
       <w:r>
         <w:rPr>
@@ -1523,6 +1635,129 @@
           <w:bdr w:val="none" w:sz="0" w:space="0" w:color="auto" w:frame="1"/>
         </w:rPr>
         <w:t xml:space="preserve">. </w:t>
+      </w:r>
+    </w:p>
+    <w:p>
+      <w:pPr>
+        <w:widowControl/>
+        <w:shd w:val="clear" w:color="auto" w:fill="FFFFFF"/>
+        <w:spacing w:line="383" w:lineRule="atLeast"/>
+        <w:jc w:val="left"/>
+        <w:textAlignment w:val="baseline"/>
+        <w:rPr>
+          <w:rFonts w:ascii="inherit" w:hAnsi="inherit" w:cs="Times New Roman"/>
+          <w:i/>
+          <w:iCs/>
+          <w:color w:val="4F4F4F"/>
+          <w:kern w:val="0"/>
+          <w:sz w:val="23"/>
+          <w:szCs w:val="23"/>
+          <w:bdr w:val="none" w:sz="0" w:space="0" w:color="auto" w:frame="1"/>
+        </w:rPr>
+      </w:pPr>
+      <w:r>
+        <w:rPr>
+          <w:rFonts w:ascii="inherit" w:hAnsi="inherit" w:cs="Times New Roman"/>
+          <w:i/>
+          <w:iCs/>
+          <w:color w:val="4F4F4F"/>
+          <w:kern w:val="0"/>
+          <w:sz w:val="23"/>
+          <w:szCs w:val="23"/>
+          <w:bdr w:val="none" w:sz="0" w:space="0" w:color="auto" w:frame="1"/>
+        </w:rPr>
+        <w:t xml:space="preserve">Additional comment: </w:t>
+      </w:r>
+      <w:r>
+        <w:rPr>
+          <w:rFonts w:ascii="inherit" w:hAnsi="inherit" w:cs="Times New Roman" w:hint="eastAsia"/>
+          <w:i/>
+          <w:iCs/>
+          <w:color w:val="4F4F4F"/>
+          <w:kern w:val="0"/>
+          <w:sz w:val="23"/>
+          <w:szCs w:val="23"/>
+          <w:bdr w:val="none" w:sz="0" w:space="0" w:color="auto" w:frame="1"/>
+        </w:rPr>
+        <w:t xml:space="preserve">If smartcab </w:t>
+      </w:r>
+      <w:r>
+        <w:rPr>
+          <w:rFonts w:ascii="inherit" w:hAnsi="inherit" w:cs="Times New Roman"/>
+          <w:i/>
+          <w:iCs/>
+          <w:color w:val="4F4F4F"/>
+          <w:kern w:val="0"/>
+          <w:sz w:val="23"/>
+          <w:szCs w:val="23"/>
+          <w:bdr w:val="none" w:sz="0" w:space="0" w:color="auto" w:frame="1"/>
+        </w:rPr>
+        <w:t>fail</w:t>
+      </w:r>
+      <w:r>
+        <w:rPr>
+          <w:rFonts w:ascii="inherit" w:hAnsi="inherit" w:cs="Times New Roman" w:hint="eastAsia"/>
+          <w:i/>
+          <w:iCs/>
+          <w:color w:val="4F4F4F"/>
+          <w:kern w:val="0"/>
+          <w:sz w:val="23"/>
+          <w:szCs w:val="23"/>
+          <w:bdr w:val="none" w:sz="0" w:space="0" w:color="auto" w:frame="1"/>
+        </w:rPr>
+        <w:t xml:space="preserve"> to follow the traffic rule, it can</w:t>
+      </w:r>
+      <w:r>
+        <w:rPr>
+          <w:rFonts w:ascii="inherit" w:hAnsi="inherit" w:cs="Times New Roman" w:hint="eastAsia"/>
+          <w:i/>
+          <w:iCs/>
+          <w:color w:val="4F4F4F"/>
+          <w:kern w:val="0"/>
+          <w:sz w:val="23"/>
+          <w:szCs w:val="23"/>
+          <w:bdr w:val="none" w:sz="0" w:space="0" w:color="auto" w:frame="1"/>
+        </w:rPr>
+        <w:t>’</w:t>
+      </w:r>
+      <w:r>
+        <w:rPr>
+          <w:rFonts w:ascii="inherit" w:hAnsi="inherit" w:cs="Times New Roman"/>
+          <w:i/>
+          <w:iCs/>
+          <w:color w:val="4F4F4F"/>
+          <w:kern w:val="0"/>
+          <w:sz w:val="23"/>
+          <w:szCs w:val="23"/>
+          <w:bdr w:val="none" w:sz="0" w:space="0" w:color="auto" w:frame="1"/>
+        </w:rPr>
+        <w:t>t get the reward and it improves to follow the traffic rule. If I didn</w:t>
+      </w:r>
+      <w:r>
+        <w:rPr>
+          <w:rFonts w:ascii="inherit" w:hAnsi="inherit" w:cs="Times New Roman" w:hint="eastAsia"/>
+          <w:i/>
+          <w:iCs/>
+          <w:color w:val="4F4F4F"/>
+          <w:kern w:val="0"/>
+          <w:sz w:val="23"/>
+          <w:szCs w:val="23"/>
+          <w:bdr w:val="none" w:sz="0" w:space="0" w:color="auto" w:frame="1"/>
+        </w:rPr>
+        <w:t>’</w:t>
+      </w:r>
+      <w:r>
+        <w:rPr>
+          <w:rFonts w:ascii="inherit" w:hAnsi="inherit" w:cs="Times New Roman"/>
+          <w:i/>
+          <w:iCs/>
+          <w:color w:val="4F4F4F"/>
+          <w:kern w:val="0"/>
+          <w:sz w:val="23"/>
+          <w:szCs w:val="23"/>
+          <w:bdr w:val="none" w:sz="0" w:space="0" w:color="auto" w:frame="1"/>
+        </w:rPr>
+        <w:t>t use e-greedy, smartcab falled into the local minimum sometimes and continued to chose inefficient paths sometimes. By introducing some randomness, smartcab could improve.</w:t>
       </w:r>
     </w:p>
     <w:p>
@@ -1611,18 +1846,7 @@
           <w:sz w:val="23"/>
           <w:szCs w:val="23"/>
         </w:rPr>
-        <w:t xml:space="preserve">Your final task for this project is to enhance your driving agent so that, after sufficient training, </w:t>
-      </w:r>
-      <w:proofErr w:type="spellStart"/>
-      <w:r>
-        <w:rPr>
-          <w:rFonts w:ascii="Helvetica" w:hAnsi="Helvetica" w:cs="Times New Roman"/>
-          <w:color w:val="4F4F4F"/>
-          <w:kern w:val="0"/>
-          <w:sz w:val="23"/>
-          <w:szCs w:val="23"/>
-        </w:rPr>
-        <w:t>the</w:t>
+        <w:t>Your final task for this project is to enhance your driving agent so that, after sufficient training, the</w:t>
       </w:r>
       <w:r>
         <w:rPr>
@@ -1637,7 +1861,6 @@
         </w:rPr>
         <w:t>smartcab</w:t>
       </w:r>
-      <w:proofErr w:type="spellEnd"/>
       <w:r>
         <w:rPr>
           <w:rFonts w:ascii="Helvetica" w:hAnsi="Helvetica" w:cs="Times New Roman"/>
@@ -1714,7 +1937,6 @@
         </w:rPr>
         <w:t>) all contribute to the driving agent’s ability to learn the best action for each state. To improve on the success of your </w:t>
       </w:r>
-      <w:proofErr w:type="spellStart"/>
       <w:r>
         <w:rPr>
           <w:rFonts w:ascii="inherit" w:hAnsi="inherit" w:cs="Times New Roman"/>
@@ -1728,7 +1950,6 @@
         </w:rPr>
         <w:t>smartcab</w:t>
       </w:r>
-      <w:proofErr w:type="spellEnd"/>
       <w:r>
         <w:rPr>
           <w:rFonts w:ascii="Helvetica" w:hAnsi="Helvetica" w:cs="Times New Roman"/>
@@ -1770,7 +1991,6 @@
         </w:rPr>
         <w:t>Set the number of trials, </w:t>
       </w:r>
-      <w:proofErr w:type="spellStart"/>
       <w:r>
         <w:rPr>
           <w:rFonts w:ascii="Lucida Console" w:hAnsi="Lucida Console" w:cs="Courier"/>
@@ -1783,7 +2003,6 @@
         </w:rPr>
         <w:t>n_trials</w:t>
       </w:r>
-      <w:proofErr w:type="spellEnd"/>
       <w:r>
         <w:rPr>
           <w:rFonts w:ascii="inherit" w:eastAsia="Times New Roman" w:hAnsi="inherit" w:cs="Times New Roman"/>
@@ -1825,7 +2044,6 @@
         </w:rPr>
         <w:t>Run the simulation with the deadline enforcement </w:t>
       </w:r>
-      <w:proofErr w:type="spellStart"/>
       <w:r>
         <w:rPr>
           <w:rFonts w:ascii="Lucida Console" w:hAnsi="Lucida Console" w:cs="Courier"/>
@@ -1838,7 +2056,6 @@
         </w:rPr>
         <w:t>enforce_deadline</w:t>
       </w:r>
-      <w:proofErr w:type="spellEnd"/>
       <w:r>
         <w:rPr>
           <w:rFonts w:ascii="inherit" w:eastAsia="Times New Roman" w:hAnsi="inherit" w:cs="Times New Roman"/>
@@ -1849,7 +2066,6 @@
         </w:rPr>
         <w:t> set to </w:t>
       </w:r>
-      <w:proofErr w:type="gramStart"/>
       <w:r>
         <w:rPr>
           <w:rFonts w:ascii="Lucida Console" w:hAnsi="Lucida Console" w:cs="Courier"/>
@@ -1862,7 +2078,6 @@
         </w:rPr>
         <w:t>True</w:t>
       </w:r>
-      <w:proofErr w:type="gramEnd"/>
       <w:r>
         <w:rPr>
           <w:rFonts w:ascii="inherit" w:eastAsia="Times New Roman" w:hAnsi="inherit" w:cs="Times New Roman"/>
@@ -1873,7 +2088,6 @@
         </w:rPr>
         <w:t> (you will need to reduce the update delay </w:t>
       </w:r>
-      <w:proofErr w:type="spellStart"/>
       <w:r>
         <w:rPr>
           <w:rFonts w:ascii="Lucida Console" w:hAnsi="Lucida Console" w:cs="Courier"/>
@@ -1886,7 +2100,6 @@
         </w:rPr>
         <w:t>update_delay</w:t>
       </w:r>
-      <w:proofErr w:type="spellEnd"/>
       <w:r>
         <w:rPr>
           <w:rFonts w:ascii="inherit" w:eastAsia="Times New Roman" w:hAnsi="inherit" w:cs="Times New Roman"/>
@@ -1972,7 +2185,6 @@
         </w:rPr>
         <w:t>Observe the driving agent’s learning and </w:t>
       </w:r>
-      <w:proofErr w:type="spellStart"/>
       <w:r>
         <w:rPr>
           <w:rFonts w:ascii="inherit" w:eastAsia="Times New Roman" w:hAnsi="inherit" w:cs="Times New Roman"/>
@@ -1986,7 +2198,6 @@
         </w:rPr>
         <w:t>smartcab’s</w:t>
       </w:r>
-      <w:proofErr w:type="spellEnd"/>
       <w:r>
         <w:rPr>
           <w:rFonts w:ascii="inherit" w:eastAsia="Times New Roman" w:hAnsi="inherit" w:cs="Times New Roman"/>
@@ -2063,7 +2274,7 @@
         <w:jc w:val="left"/>
         <w:textAlignment w:val="baseline"/>
         <w:rPr>
-          <w:rFonts w:ascii="inherit" w:hAnsi="inherit" w:cs="Times New Roman"/>
+          <w:rFonts w:ascii="inherit" w:hAnsi="inherit" w:cs="Times New Roman" w:hint="eastAsia"/>
           <w:i/>
           <w:iCs/>
           <w:color w:val="4F4F4F"/>
@@ -2120,11 +2331,14 @@
         <w:jc w:val="left"/>
         <w:textAlignment w:val="baseline"/>
         <w:rPr>
-          <w:rFonts w:ascii="Helvetica" w:hAnsi="Helvetica" w:cs="Times New Roman"/>
-          <w:color w:val="4F4F4F"/>
-          <w:kern w:val="0"/>
-          <w:sz w:val="23"/>
-          <w:szCs w:val="23"/>
+          <w:rFonts w:ascii="inherit" w:hAnsi="inherit" w:cs="Times New Roman"/>
+          <w:i/>
+          <w:iCs/>
+          <w:color w:val="4F4F4F"/>
+          <w:kern w:val="0"/>
+          <w:sz w:val="23"/>
+          <w:szCs w:val="23"/>
+          <w:bdr w:val="none" w:sz="0" w:space="0" w:color="auto" w:frame="1"/>
         </w:rPr>
       </w:pPr>
       <w:r>
@@ -2240,14 +2454,1571 @@
         <w:jc w:val="left"/>
         <w:textAlignment w:val="baseline"/>
         <w:rPr>
-          <w:rFonts w:ascii="Helvetica" w:hAnsi="Helvetica" w:cs="Times New Roman"/>
-          <w:color w:val="4F4F4F"/>
-          <w:kern w:val="0"/>
-          <w:sz w:val="23"/>
-          <w:szCs w:val="23"/>
-        </w:rPr>
-      </w:pPr>
+          <w:rFonts w:ascii="inherit" w:hAnsi="inherit" w:cs="Times New Roman"/>
+          <w:i/>
+          <w:iCs/>
+          <w:color w:val="4F4F4F"/>
+          <w:kern w:val="0"/>
+          <w:sz w:val="23"/>
+          <w:szCs w:val="23"/>
+          <w:bdr w:val="none" w:sz="0" w:space="0" w:color="auto" w:frame="1"/>
+        </w:rPr>
+      </w:pPr>
+      <w:r>
+        <w:rPr>
+          <w:rFonts w:ascii="inherit" w:hAnsi="inherit" w:cs="Times New Roman"/>
+          <w:i/>
+          <w:iCs/>
+          <w:color w:val="4F4F4F"/>
+          <w:kern w:val="0"/>
+          <w:sz w:val="23"/>
+          <w:szCs w:val="23"/>
+          <w:bdr w:val="none" w:sz="0" w:space="0" w:color="auto" w:frame="1"/>
+        </w:rPr>
+        <w:t>Additional comment: Added experimental result below. Epsilon shouln</w:t>
+      </w:r>
+      <w:r>
+        <w:rPr>
+          <w:rFonts w:ascii="inherit" w:hAnsi="inherit" w:cs="Times New Roman" w:hint="eastAsia"/>
+          <w:i/>
+          <w:iCs/>
+          <w:color w:val="4F4F4F"/>
+          <w:kern w:val="0"/>
+          <w:sz w:val="23"/>
+          <w:szCs w:val="23"/>
+          <w:bdr w:val="none" w:sz="0" w:space="0" w:color="auto" w:frame="1"/>
+        </w:rPr>
+        <w:t>’</w:t>
+      </w:r>
+      <w:r>
+        <w:rPr>
+          <w:rFonts w:ascii="inherit" w:hAnsi="inherit" w:cs="Times New Roman"/>
+          <w:i/>
+          <w:iCs/>
+          <w:color w:val="4F4F4F"/>
+          <w:kern w:val="0"/>
+          <w:sz w:val="23"/>
+          <w:szCs w:val="23"/>
+          <w:bdr w:val="none" w:sz="0" w:space="0" w:color="auto" w:frame="1"/>
+        </w:rPr>
+        <w:t>t be bigger than 0.1 because it encourages to choose the random path. For alpha (learning rate), it doesn</w:t>
+      </w:r>
+      <w:r>
+        <w:rPr>
+          <w:rFonts w:ascii="inherit" w:hAnsi="inherit" w:cs="Times New Roman" w:hint="eastAsia"/>
+          <w:i/>
+          <w:iCs/>
+          <w:color w:val="4F4F4F"/>
+          <w:kern w:val="0"/>
+          <w:sz w:val="23"/>
+          <w:szCs w:val="23"/>
+          <w:bdr w:val="none" w:sz="0" w:space="0" w:color="auto" w:frame="1"/>
+        </w:rPr>
+        <w:t>’</w:t>
+      </w:r>
+      <w:r>
+        <w:rPr>
+          <w:rFonts w:ascii="inherit" w:hAnsi="inherit" w:cs="Times New Roman"/>
+          <w:i/>
+          <w:iCs/>
+          <w:color w:val="4F4F4F"/>
+          <w:kern w:val="0"/>
+          <w:sz w:val="23"/>
+          <w:szCs w:val="23"/>
+          <w:bdr w:val="none" w:sz="0" w:space="0" w:color="auto" w:frame="1"/>
+        </w:rPr>
+        <w:t>t make so much difference this time, but it</w:t>
+      </w:r>
+      <w:r>
+        <w:rPr>
+          <w:rFonts w:ascii="inherit" w:hAnsi="inherit" w:cs="Times New Roman" w:hint="eastAsia"/>
+          <w:i/>
+          <w:iCs/>
+          <w:color w:val="4F4F4F"/>
+          <w:kern w:val="0"/>
+          <w:sz w:val="23"/>
+          <w:szCs w:val="23"/>
+          <w:bdr w:val="none" w:sz="0" w:space="0" w:color="auto" w:frame="1"/>
+        </w:rPr>
+        <w:t>’</w:t>
+      </w:r>
+      <w:r>
+        <w:rPr>
+          <w:rFonts w:ascii="inherit" w:hAnsi="inherit" w:cs="Times New Roman"/>
+          <w:i/>
+          <w:iCs/>
+          <w:color w:val="4F4F4F"/>
+          <w:kern w:val="0"/>
+          <w:sz w:val="23"/>
+          <w:szCs w:val="23"/>
+          <w:bdr w:val="none" w:sz="0" w:space="0" w:color="auto" w:frame="1"/>
+        </w:rPr>
+        <w:t>s</w:t>
+      </w:r>
+      <w:r>
+        <w:rPr>
+          <w:rFonts w:ascii="inherit" w:hAnsi="inherit" w:cs="Times New Roman" w:hint="eastAsia"/>
+          <w:i/>
+          <w:iCs/>
+          <w:color w:val="4F4F4F"/>
+          <w:kern w:val="0"/>
+          <w:sz w:val="23"/>
+          <w:szCs w:val="23"/>
+          <w:bdr w:val="none" w:sz="0" w:space="0" w:color="auto" w:frame="1"/>
+        </w:rPr>
+        <w:t xml:space="preserve"> </w:t>
+      </w:r>
+      <w:r>
+        <w:rPr>
+          <w:rFonts w:ascii="inherit" w:hAnsi="inherit" w:cs="Times New Roman"/>
+          <w:i/>
+          <w:iCs/>
+          <w:color w:val="4F4F4F"/>
+          <w:kern w:val="0"/>
+          <w:sz w:val="23"/>
+          <w:szCs w:val="23"/>
+          <w:bdr w:val="none" w:sz="0" w:space="0" w:color="auto" w:frame="1"/>
+        </w:rPr>
+        <w:t>better to have a small number generally</w:t>
+      </w:r>
+      <w:r>
+        <w:rPr>
+          <w:rFonts w:ascii="inherit" w:hAnsi="inherit" w:cs="Times New Roman"/>
+          <w:i/>
+          <w:iCs/>
+          <w:color w:val="4F4F4F"/>
+          <w:kern w:val="0"/>
+          <w:sz w:val="23"/>
+          <w:szCs w:val="23"/>
+          <w:bdr w:val="none" w:sz="0" w:space="0" w:color="auto" w:frame="1"/>
+        </w:rPr>
+        <w:t xml:space="preserve"> in order to avoid sudden update of q value.</w:t>
+      </w:r>
+      <w:r>
+        <w:rPr>
+          <w:rFonts w:ascii="inherit" w:hAnsi="inherit" w:cs="Times New Roman"/>
+          <w:i/>
+          <w:iCs/>
+          <w:color w:val="4F4F4F"/>
+          <w:kern w:val="0"/>
+          <w:sz w:val="23"/>
+          <w:szCs w:val="23"/>
+          <w:bdr w:val="none" w:sz="0" w:space="0" w:color="auto" w:frame="1"/>
+        </w:rPr>
+        <w:t xml:space="preserve"> For gamma (discount factor), it worked better to have a bigger number</w:t>
+      </w:r>
+      <w:r>
+        <w:rPr>
+          <w:rFonts w:ascii="inherit" w:hAnsi="inherit" w:cs="Times New Roman"/>
+          <w:i/>
+          <w:iCs/>
+          <w:color w:val="4F4F4F"/>
+          <w:kern w:val="0"/>
+          <w:sz w:val="23"/>
+          <w:szCs w:val="23"/>
+          <w:bdr w:val="none" w:sz="0" w:space="0" w:color="auto" w:frame="1"/>
+        </w:rPr>
+        <w:t>. Discount factor would decide how to deal with the future revenue</w:t>
+      </w:r>
+      <w:r>
+        <w:rPr>
+          <w:rFonts w:ascii="inherit" w:hAnsi="inherit" w:cs="Times New Roman" w:hint="eastAsia"/>
+          <w:i/>
+          <w:iCs/>
+          <w:color w:val="4F4F4F"/>
+          <w:kern w:val="0"/>
+          <w:sz w:val="23"/>
+          <w:szCs w:val="23"/>
+          <w:bdr w:val="none" w:sz="0" w:space="0" w:color="auto" w:frame="1"/>
+        </w:rPr>
+        <w:t>’</w:t>
+      </w:r>
+      <w:r>
+        <w:rPr>
+          <w:rFonts w:ascii="inherit" w:hAnsi="inherit" w:cs="Times New Roman"/>
+          <w:i/>
+          <w:iCs/>
+          <w:color w:val="4F4F4F"/>
+          <w:kern w:val="0"/>
+          <w:sz w:val="23"/>
+          <w:szCs w:val="23"/>
+          <w:bdr w:val="none" w:sz="0" w:space="0" w:color="auto" w:frame="1"/>
+        </w:rPr>
+        <w:t>s expectation and higher number means higher reliability for the current policy.</w:t>
+      </w:r>
     </w:p>
+    <w:tbl>
+      <w:tblPr>
+        <w:tblStyle w:val="a6"/>
+        <w:tblW w:w="0" w:type="auto"/>
+        <w:tblLook w:val="04A0" w:firstRow="1" w:lastRow="0" w:firstColumn="1" w:lastColumn="0" w:noHBand="0" w:noVBand="1"/>
+      </w:tblPr>
+      <w:tblGrid>
+        <w:gridCol w:w="1526"/>
+        <w:gridCol w:w="1701"/>
+        <w:gridCol w:w="1701"/>
+        <w:gridCol w:w="4108"/>
+      </w:tblGrid>
+      <w:tr>
+        <w:tc>
+          <w:tcPr>
+            <w:tcW w:w="1526" w:type="dxa"/>
+          </w:tcPr>
+          <w:p>
+            <w:pPr>
+              <w:widowControl/>
+              <w:spacing w:line="383" w:lineRule="atLeast"/>
+              <w:jc w:val="left"/>
+              <w:textAlignment w:val="baseline"/>
+              <w:rPr>
+                <w:rFonts w:ascii="Helvetica" w:hAnsi="Helvetica" w:cs="Times New Roman"/>
+                <w:color w:val="4F4F4F"/>
+                <w:kern w:val="0"/>
+                <w:sz w:val="23"/>
+                <w:szCs w:val="23"/>
+              </w:rPr>
+            </w:pPr>
+            <w:r>
+              <w:rPr>
+                <w:rFonts w:ascii="Helvetica" w:hAnsi="Helvetica" w:cs="Times New Roman"/>
+                <w:color w:val="4F4F4F"/>
+                <w:kern w:val="0"/>
+                <w:sz w:val="23"/>
+                <w:szCs w:val="23"/>
+              </w:rPr>
+              <w:t>Epsilon</w:t>
+            </w:r>
+          </w:p>
+        </w:tc>
+        <w:tc>
+          <w:tcPr>
+            <w:tcW w:w="1701" w:type="dxa"/>
+          </w:tcPr>
+          <w:p>
+            <w:pPr>
+              <w:widowControl/>
+              <w:spacing w:line="383" w:lineRule="atLeast"/>
+              <w:jc w:val="left"/>
+              <w:textAlignment w:val="baseline"/>
+              <w:rPr>
+                <w:rFonts w:ascii="Helvetica" w:hAnsi="Helvetica" w:cs="Times New Roman"/>
+                <w:color w:val="4F4F4F"/>
+                <w:kern w:val="0"/>
+                <w:sz w:val="23"/>
+                <w:szCs w:val="23"/>
+              </w:rPr>
+            </w:pPr>
+            <w:r>
+              <w:rPr>
+                <w:rFonts w:ascii="Helvetica" w:hAnsi="Helvetica" w:cs="Times New Roman"/>
+                <w:color w:val="4F4F4F"/>
+                <w:kern w:val="0"/>
+                <w:sz w:val="23"/>
+                <w:szCs w:val="23"/>
+              </w:rPr>
+              <w:t>Alpha</w:t>
+            </w:r>
+          </w:p>
+        </w:tc>
+        <w:tc>
+          <w:tcPr>
+            <w:tcW w:w="1701" w:type="dxa"/>
+          </w:tcPr>
+          <w:p>
+            <w:pPr>
+              <w:widowControl/>
+              <w:spacing w:line="383" w:lineRule="atLeast"/>
+              <w:jc w:val="left"/>
+              <w:textAlignment w:val="baseline"/>
+              <w:rPr>
+                <w:rFonts w:ascii="Helvetica" w:hAnsi="Helvetica" w:cs="Times New Roman"/>
+                <w:color w:val="4F4F4F"/>
+                <w:kern w:val="0"/>
+                <w:sz w:val="23"/>
+                <w:szCs w:val="23"/>
+              </w:rPr>
+            </w:pPr>
+            <w:r>
+              <w:rPr>
+                <w:rFonts w:ascii="Helvetica" w:hAnsi="Helvetica" w:cs="Times New Roman"/>
+                <w:color w:val="4F4F4F"/>
+                <w:kern w:val="0"/>
+                <w:sz w:val="23"/>
+                <w:szCs w:val="23"/>
+              </w:rPr>
+              <w:t>Gamma</w:t>
+            </w:r>
+          </w:p>
+        </w:tc>
+        <w:tc>
+          <w:tcPr>
+            <w:tcW w:w="4108" w:type="dxa"/>
+          </w:tcPr>
+          <w:p>
+            <w:pPr>
+              <w:widowControl/>
+              <w:spacing w:line="383" w:lineRule="atLeast"/>
+              <w:jc w:val="left"/>
+              <w:textAlignment w:val="baseline"/>
+              <w:rPr>
+                <w:rFonts w:ascii="Helvetica" w:hAnsi="Helvetica" w:cs="Times New Roman"/>
+                <w:b/>
+                <w:color w:val="4F4F4F"/>
+                <w:kern w:val="0"/>
+                <w:sz w:val="23"/>
+                <w:szCs w:val="23"/>
+              </w:rPr>
+            </w:pPr>
+            <w:r>
+              <w:rPr>
+                <w:rFonts w:ascii="Helvetica" w:hAnsi="Helvetica" w:cs="Times New Roman"/>
+                <w:b/>
+                <w:color w:val="4F4F4F"/>
+                <w:kern w:val="0"/>
+                <w:sz w:val="23"/>
+                <w:szCs w:val="23"/>
+              </w:rPr>
+              <w:t>Success Rate</w:t>
+            </w:r>
+          </w:p>
+          <w:p>
+            <w:pPr>
+              <w:widowControl/>
+              <w:spacing w:line="383" w:lineRule="atLeast"/>
+              <w:jc w:val="left"/>
+              <w:textAlignment w:val="baseline"/>
+              <w:rPr>
+                <w:rFonts w:ascii="Helvetica" w:hAnsi="Helvetica" w:cs="Times New Roman"/>
+                <w:b/>
+                <w:color w:val="4F4F4F"/>
+                <w:kern w:val="0"/>
+                <w:sz w:val="23"/>
+                <w:szCs w:val="23"/>
+              </w:rPr>
+            </w:pPr>
+            <w:r>
+              <w:rPr>
+                <w:rFonts w:ascii="Helvetica" w:hAnsi="Helvetica" w:cs="Times New Roman"/>
+                <w:b/>
+                <w:color w:val="4F4F4F"/>
+                <w:kern w:val="0"/>
+                <w:sz w:val="23"/>
+                <w:szCs w:val="23"/>
+              </w:rPr>
+              <w:t>(average of 5 trials)</w:t>
+            </w:r>
+          </w:p>
+        </w:tc>
+      </w:tr>
+      <w:tr>
+        <w:tc>
+          <w:tcPr>
+            <w:tcW w:w="1526" w:type="dxa"/>
+          </w:tcPr>
+          <w:p>
+            <w:pPr>
+              <w:widowControl/>
+              <w:spacing w:line="383" w:lineRule="atLeast"/>
+              <w:jc w:val="left"/>
+              <w:textAlignment w:val="baseline"/>
+              <w:rPr>
+                <w:rFonts w:ascii="Helvetica" w:hAnsi="Helvetica" w:cs="Times New Roman"/>
+                <w:color w:val="4F4F4F"/>
+                <w:kern w:val="0"/>
+                <w:sz w:val="23"/>
+                <w:szCs w:val="23"/>
+              </w:rPr>
+            </w:pPr>
+            <w:r>
+              <w:rPr>
+                <w:rFonts w:ascii="Helvetica" w:hAnsi="Helvetica" w:cs="Times New Roman"/>
+                <w:color w:val="4F4F4F"/>
+                <w:kern w:val="0"/>
+                <w:sz w:val="23"/>
+                <w:szCs w:val="23"/>
+              </w:rPr>
+              <w:t>0.1</w:t>
+            </w:r>
+          </w:p>
+        </w:tc>
+        <w:tc>
+          <w:tcPr>
+            <w:tcW w:w="1701" w:type="dxa"/>
+          </w:tcPr>
+          <w:p>
+            <w:pPr>
+              <w:widowControl/>
+              <w:spacing w:line="383" w:lineRule="atLeast"/>
+              <w:jc w:val="left"/>
+              <w:textAlignment w:val="baseline"/>
+              <w:rPr>
+                <w:rFonts w:ascii="Helvetica" w:hAnsi="Helvetica" w:cs="Times New Roman"/>
+                <w:color w:val="4F4F4F"/>
+                <w:kern w:val="0"/>
+                <w:sz w:val="23"/>
+                <w:szCs w:val="23"/>
+              </w:rPr>
+            </w:pPr>
+            <w:r>
+              <w:rPr>
+                <w:rFonts w:ascii="Helvetica" w:hAnsi="Helvetica" w:cs="Times New Roman"/>
+                <w:color w:val="4F4F4F"/>
+                <w:kern w:val="0"/>
+                <w:sz w:val="23"/>
+                <w:szCs w:val="23"/>
+              </w:rPr>
+              <w:t>0.1</w:t>
+            </w:r>
+          </w:p>
+        </w:tc>
+        <w:tc>
+          <w:tcPr>
+            <w:tcW w:w="1701" w:type="dxa"/>
+          </w:tcPr>
+          <w:p>
+            <w:pPr>
+              <w:widowControl/>
+              <w:spacing w:line="383" w:lineRule="atLeast"/>
+              <w:jc w:val="left"/>
+              <w:textAlignment w:val="baseline"/>
+              <w:rPr>
+                <w:rFonts w:ascii="Helvetica" w:hAnsi="Helvetica" w:cs="Times New Roman"/>
+                <w:color w:val="4F4F4F"/>
+                <w:kern w:val="0"/>
+                <w:sz w:val="23"/>
+                <w:szCs w:val="23"/>
+              </w:rPr>
+            </w:pPr>
+            <w:r>
+              <w:rPr>
+                <w:rFonts w:ascii="Helvetica" w:hAnsi="Helvetica" w:cs="Times New Roman"/>
+                <w:color w:val="4F4F4F"/>
+                <w:kern w:val="0"/>
+                <w:sz w:val="23"/>
+                <w:szCs w:val="23"/>
+              </w:rPr>
+              <w:t>0.9</w:t>
+            </w:r>
+          </w:p>
+        </w:tc>
+        <w:tc>
+          <w:tcPr>
+            <w:tcW w:w="4108" w:type="dxa"/>
+          </w:tcPr>
+          <w:p>
+            <w:pPr>
+              <w:widowControl/>
+              <w:spacing w:line="383" w:lineRule="atLeast"/>
+              <w:jc w:val="left"/>
+              <w:textAlignment w:val="baseline"/>
+              <w:rPr>
+                <w:rFonts w:ascii="Helvetica" w:hAnsi="Helvetica" w:cs="Times New Roman"/>
+                <w:b/>
+                <w:color w:val="4F4F4F"/>
+                <w:kern w:val="0"/>
+                <w:sz w:val="23"/>
+                <w:szCs w:val="23"/>
+              </w:rPr>
+            </w:pPr>
+            <w:r>
+              <w:rPr>
+                <w:rFonts w:ascii="Helvetica" w:hAnsi="Helvetica" w:cs="Times New Roman"/>
+                <w:b/>
+                <w:color w:val="4F4F4F"/>
+                <w:kern w:val="0"/>
+                <w:sz w:val="23"/>
+                <w:szCs w:val="23"/>
+              </w:rPr>
+              <w:t>0.838</w:t>
+            </w:r>
+          </w:p>
+          <w:p>
+            <w:pPr>
+              <w:widowControl/>
+              <w:spacing w:line="383" w:lineRule="atLeast"/>
+              <w:jc w:val="left"/>
+              <w:textAlignment w:val="baseline"/>
+              <w:rPr>
+                <w:rFonts w:ascii="Helvetica" w:hAnsi="Helvetica" w:cs="Times New Roman"/>
+                <w:b/>
+                <w:color w:val="4F4F4F"/>
+                <w:kern w:val="0"/>
+                <w:sz w:val="23"/>
+                <w:szCs w:val="23"/>
+              </w:rPr>
+            </w:pPr>
+            <w:r>
+              <w:rPr>
+                <w:rFonts w:ascii="Helvetica" w:hAnsi="Helvetica" w:cs="Times New Roman"/>
+                <w:b/>
+                <w:color w:val="4F4F4F"/>
+                <w:kern w:val="0"/>
+                <w:sz w:val="23"/>
+                <w:szCs w:val="23"/>
+              </w:rPr>
+              <w:t>(0.84, 0.84, 0.9, 0.85, 0.76)</w:t>
+            </w:r>
+          </w:p>
+        </w:tc>
+      </w:tr>
+      <w:tr>
+        <w:tc>
+          <w:tcPr>
+            <w:tcW w:w="1526" w:type="dxa"/>
+          </w:tcPr>
+          <w:p>
+            <w:pPr>
+              <w:widowControl/>
+              <w:spacing w:line="383" w:lineRule="atLeast"/>
+              <w:jc w:val="left"/>
+              <w:textAlignment w:val="baseline"/>
+              <w:rPr>
+                <w:rFonts w:ascii="Helvetica" w:hAnsi="Helvetica" w:cs="Times New Roman"/>
+                <w:color w:val="4F4F4F"/>
+                <w:kern w:val="0"/>
+                <w:sz w:val="23"/>
+                <w:szCs w:val="23"/>
+              </w:rPr>
+            </w:pPr>
+            <w:r>
+              <w:rPr>
+                <w:rFonts w:ascii="Helvetica" w:hAnsi="Helvetica" w:cs="Times New Roman"/>
+                <w:color w:val="4F4F4F"/>
+                <w:kern w:val="0"/>
+                <w:sz w:val="23"/>
+                <w:szCs w:val="23"/>
+              </w:rPr>
+              <w:t>0.1</w:t>
+            </w:r>
+          </w:p>
+        </w:tc>
+        <w:tc>
+          <w:tcPr>
+            <w:tcW w:w="1701" w:type="dxa"/>
+          </w:tcPr>
+          <w:p>
+            <w:pPr>
+              <w:widowControl/>
+              <w:spacing w:line="383" w:lineRule="atLeast"/>
+              <w:jc w:val="left"/>
+              <w:textAlignment w:val="baseline"/>
+              <w:rPr>
+                <w:rFonts w:ascii="Helvetica" w:hAnsi="Helvetica" w:cs="Times New Roman"/>
+                <w:color w:val="4F4F4F"/>
+                <w:kern w:val="0"/>
+                <w:sz w:val="23"/>
+                <w:szCs w:val="23"/>
+              </w:rPr>
+            </w:pPr>
+            <w:r>
+              <w:rPr>
+                <w:rFonts w:ascii="Helvetica" w:hAnsi="Helvetica" w:cs="Times New Roman"/>
+                <w:color w:val="4F4F4F"/>
+                <w:kern w:val="0"/>
+                <w:sz w:val="23"/>
+                <w:szCs w:val="23"/>
+              </w:rPr>
+              <w:t>0.1</w:t>
+            </w:r>
+          </w:p>
+        </w:tc>
+        <w:tc>
+          <w:tcPr>
+            <w:tcW w:w="1701" w:type="dxa"/>
+          </w:tcPr>
+          <w:p>
+            <w:pPr>
+              <w:widowControl/>
+              <w:spacing w:line="383" w:lineRule="atLeast"/>
+              <w:jc w:val="left"/>
+              <w:textAlignment w:val="baseline"/>
+              <w:rPr>
+                <w:rFonts w:ascii="Helvetica" w:hAnsi="Helvetica" w:cs="Times New Roman"/>
+                <w:color w:val="4F4F4F"/>
+                <w:kern w:val="0"/>
+                <w:sz w:val="23"/>
+                <w:szCs w:val="23"/>
+              </w:rPr>
+            </w:pPr>
+            <w:r>
+              <w:rPr>
+                <w:rFonts w:ascii="Helvetica" w:hAnsi="Helvetica" w:cs="Times New Roman"/>
+                <w:color w:val="4F4F4F"/>
+                <w:kern w:val="0"/>
+                <w:sz w:val="23"/>
+                <w:szCs w:val="23"/>
+              </w:rPr>
+              <w:t>0.8</w:t>
+            </w:r>
+          </w:p>
+        </w:tc>
+        <w:tc>
+          <w:tcPr>
+            <w:tcW w:w="4108" w:type="dxa"/>
+          </w:tcPr>
+          <w:p>
+            <w:pPr>
+              <w:widowControl/>
+              <w:spacing w:line="383" w:lineRule="atLeast"/>
+              <w:jc w:val="left"/>
+              <w:textAlignment w:val="baseline"/>
+              <w:rPr>
+                <w:rFonts w:ascii="Helvetica" w:hAnsi="Helvetica" w:cs="Times New Roman"/>
+                <w:b/>
+                <w:color w:val="4F4F4F"/>
+                <w:kern w:val="0"/>
+                <w:sz w:val="23"/>
+                <w:szCs w:val="23"/>
+              </w:rPr>
+            </w:pPr>
+            <w:r>
+              <w:rPr>
+                <w:rFonts w:ascii="Helvetica" w:hAnsi="Helvetica" w:cs="Times New Roman"/>
+                <w:b/>
+                <w:color w:val="4F4F4F"/>
+                <w:kern w:val="0"/>
+                <w:sz w:val="23"/>
+                <w:szCs w:val="23"/>
+              </w:rPr>
+              <w:t>0.744</w:t>
+            </w:r>
+          </w:p>
+          <w:p>
+            <w:pPr>
+              <w:widowControl/>
+              <w:spacing w:line="383" w:lineRule="atLeast"/>
+              <w:jc w:val="left"/>
+              <w:textAlignment w:val="baseline"/>
+              <w:rPr>
+                <w:rFonts w:ascii="Helvetica" w:hAnsi="Helvetica" w:cs="Times New Roman"/>
+                <w:b/>
+                <w:color w:val="4F4F4F"/>
+                <w:kern w:val="0"/>
+                <w:sz w:val="23"/>
+                <w:szCs w:val="23"/>
+              </w:rPr>
+            </w:pPr>
+            <w:r>
+              <w:rPr>
+                <w:rFonts w:ascii="Helvetica" w:hAnsi="Helvetica" w:cs="Times New Roman"/>
+                <w:b/>
+                <w:color w:val="4F4F4F"/>
+                <w:kern w:val="0"/>
+                <w:sz w:val="23"/>
+                <w:szCs w:val="23"/>
+              </w:rPr>
+              <w:t>(0.84, 0.8, 0.58, 0.91, 0.59)</w:t>
+            </w:r>
+          </w:p>
+        </w:tc>
+      </w:tr>
+      <w:tr>
+        <w:tc>
+          <w:tcPr>
+            <w:tcW w:w="1526" w:type="dxa"/>
+          </w:tcPr>
+          <w:p>
+            <w:pPr>
+              <w:widowControl/>
+              <w:spacing w:line="383" w:lineRule="atLeast"/>
+              <w:jc w:val="left"/>
+              <w:textAlignment w:val="baseline"/>
+              <w:rPr>
+                <w:rFonts w:ascii="Helvetica" w:hAnsi="Helvetica" w:cs="Times New Roman"/>
+                <w:color w:val="4F4F4F"/>
+                <w:kern w:val="0"/>
+                <w:sz w:val="23"/>
+                <w:szCs w:val="23"/>
+              </w:rPr>
+            </w:pPr>
+            <w:r>
+              <w:rPr>
+                <w:rFonts w:ascii="Helvetica" w:hAnsi="Helvetica" w:cs="Times New Roman"/>
+                <w:color w:val="4F4F4F"/>
+                <w:kern w:val="0"/>
+                <w:sz w:val="23"/>
+                <w:szCs w:val="23"/>
+              </w:rPr>
+              <w:t>0.1</w:t>
+            </w:r>
+          </w:p>
+        </w:tc>
+        <w:tc>
+          <w:tcPr>
+            <w:tcW w:w="1701" w:type="dxa"/>
+          </w:tcPr>
+          <w:p>
+            <w:pPr>
+              <w:widowControl/>
+              <w:spacing w:line="383" w:lineRule="atLeast"/>
+              <w:jc w:val="left"/>
+              <w:textAlignment w:val="baseline"/>
+              <w:rPr>
+                <w:rFonts w:ascii="Helvetica" w:hAnsi="Helvetica" w:cs="Times New Roman"/>
+                <w:color w:val="4F4F4F"/>
+                <w:kern w:val="0"/>
+                <w:sz w:val="23"/>
+                <w:szCs w:val="23"/>
+              </w:rPr>
+            </w:pPr>
+            <w:r>
+              <w:rPr>
+                <w:rFonts w:ascii="Helvetica" w:hAnsi="Helvetica" w:cs="Times New Roman"/>
+                <w:color w:val="4F4F4F"/>
+                <w:kern w:val="0"/>
+                <w:sz w:val="23"/>
+                <w:szCs w:val="23"/>
+              </w:rPr>
+              <w:t>0.2</w:t>
+            </w:r>
+          </w:p>
+        </w:tc>
+        <w:tc>
+          <w:tcPr>
+            <w:tcW w:w="1701" w:type="dxa"/>
+          </w:tcPr>
+          <w:p>
+            <w:pPr>
+              <w:widowControl/>
+              <w:spacing w:line="383" w:lineRule="atLeast"/>
+              <w:jc w:val="left"/>
+              <w:textAlignment w:val="baseline"/>
+              <w:rPr>
+                <w:rFonts w:ascii="Helvetica" w:hAnsi="Helvetica" w:cs="Times New Roman"/>
+                <w:color w:val="4F4F4F"/>
+                <w:kern w:val="0"/>
+                <w:sz w:val="23"/>
+                <w:szCs w:val="23"/>
+              </w:rPr>
+            </w:pPr>
+            <w:r>
+              <w:rPr>
+                <w:rFonts w:ascii="Helvetica" w:hAnsi="Helvetica" w:cs="Times New Roman"/>
+                <w:color w:val="4F4F4F"/>
+                <w:kern w:val="0"/>
+                <w:sz w:val="23"/>
+                <w:szCs w:val="23"/>
+              </w:rPr>
+              <w:t>0.9</w:t>
+            </w:r>
+          </w:p>
+        </w:tc>
+        <w:tc>
+          <w:tcPr>
+            <w:tcW w:w="4108" w:type="dxa"/>
+          </w:tcPr>
+          <w:p>
+            <w:pPr>
+              <w:widowControl/>
+              <w:spacing w:line="383" w:lineRule="atLeast"/>
+              <w:jc w:val="left"/>
+              <w:textAlignment w:val="baseline"/>
+              <w:rPr>
+                <w:rFonts w:ascii="Helvetica" w:hAnsi="Helvetica" w:cs="Times New Roman"/>
+                <w:b/>
+                <w:color w:val="4F4F4F"/>
+                <w:kern w:val="0"/>
+                <w:sz w:val="23"/>
+                <w:szCs w:val="23"/>
+              </w:rPr>
+            </w:pPr>
+            <w:r>
+              <w:rPr>
+                <w:rFonts w:ascii="Helvetica" w:hAnsi="Helvetica" w:cs="Times New Roman"/>
+                <w:b/>
+                <w:color w:val="4F4F4F"/>
+                <w:kern w:val="0"/>
+                <w:sz w:val="23"/>
+                <w:szCs w:val="23"/>
+              </w:rPr>
+              <w:t>0.778</w:t>
+            </w:r>
+          </w:p>
+          <w:p>
+            <w:pPr>
+              <w:widowControl/>
+              <w:spacing w:line="383" w:lineRule="atLeast"/>
+              <w:jc w:val="left"/>
+              <w:textAlignment w:val="baseline"/>
+              <w:rPr>
+                <w:rFonts w:ascii="Helvetica" w:hAnsi="Helvetica" w:cs="Times New Roman"/>
+                <w:b/>
+                <w:color w:val="4F4F4F"/>
+                <w:kern w:val="0"/>
+                <w:sz w:val="23"/>
+                <w:szCs w:val="23"/>
+              </w:rPr>
+            </w:pPr>
+            <w:r>
+              <w:rPr>
+                <w:rFonts w:ascii="Helvetica" w:hAnsi="Helvetica" w:cs="Times New Roman"/>
+                <w:b/>
+                <w:color w:val="4F4F4F"/>
+                <w:kern w:val="0"/>
+                <w:sz w:val="23"/>
+                <w:szCs w:val="23"/>
+              </w:rPr>
+              <w:t>(0.85, 0.67, 0.67, 0.86, 0.84)</w:t>
+            </w:r>
+          </w:p>
+        </w:tc>
+      </w:tr>
+      <w:tr>
+        <w:tc>
+          <w:tcPr>
+            <w:tcW w:w="1526" w:type="dxa"/>
+          </w:tcPr>
+          <w:p>
+            <w:pPr>
+              <w:widowControl/>
+              <w:spacing w:line="383" w:lineRule="atLeast"/>
+              <w:jc w:val="left"/>
+              <w:textAlignment w:val="baseline"/>
+              <w:rPr>
+                <w:rFonts w:ascii="Helvetica" w:hAnsi="Helvetica" w:cs="Times New Roman"/>
+                <w:color w:val="4F4F4F"/>
+                <w:kern w:val="0"/>
+                <w:sz w:val="23"/>
+                <w:szCs w:val="23"/>
+              </w:rPr>
+            </w:pPr>
+            <w:r>
+              <w:rPr>
+                <w:rFonts w:ascii="Helvetica" w:hAnsi="Helvetica" w:cs="Times New Roman"/>
+                <w:color w:val="4F4F4F"/>
+                <w:kern w:val="0"/>
+                <w:sz w:val="23"/>
+                <w:szCs w:val="23"/>
+              </w:rPr>
+              <w:t>0.1</w:t>
+            </w:r>
+          </w:p>
+        </w:tc>
+        <w:tc>
+          <w:tcPr>
+            <w:tcW w:w="1701" w:type="dxa"/>
+          </w:tcPr>
+          <w:p>
+            <w:pPr>
+              <w:widowControl/>
+              <w:spacing w:line="383" w:lineRule="atLeast"/>
+              <w:jc w:val="left"/>
+              <w:textAlignment w:val="baseline"/>
+              <w:rPr>
+                <w:rFonts w:ascii="Helvetica" w:hAnsi="Helvetica" w:cs="Times New Roman"/>
+                <w:color w:val="4F4F4F"/>
+                <w:kern w:val="0"/>
+                <w:sz w:val="23"/>
+                <w:szCs w:val="23"/>
+              </w:rPr>
+            </w:pPr>
+            <w:r>
+              <w:rPr>
+                <w:rFonts w:ascii="Helvetica" w:hAnsi="Helvetica" w:cs="Times New Roman"/>
+                <w:color w:val="4F4F4F"/>
+                <w:kern w:val="0"/>
+                <w:sz w:val="23"/>
+                <w:szCs w:val="23"/>
+              </w:rPr>
+              <w:t>0.2</w:t>
+            </w:r>
+          </w:p>
+        </w:tc>
+        <w:tc>
+          <w:tcPr>
+            <w:tcW w:w="1701" w:type="dxa"/>
+          </w:tcPr>
+          <w:p>
+            <w:pPr>
+              <w:widowControl/>
+              <w:spacing w:line="383" w:lineRule="atLeast"/>
+              <w:jc w:val="left"/>
+              <w:textAlignment w:val="baseline"/>
+              <w:rPr>
+                <w:rFonts w:ascii="Helvetica" w:hAnsi="Helvetica" w:cs="Times New Roman"/>
+                <w:color w:val="4F4F4F"/>
+                <w:kern w:val="0"/>
+                <w:sz w:val="23"/>
+                <w:szCs w:val="23"/>
+              </w:rPr>
+            </w:pPr>
+            <w:r>
+              <w:rPr>
+                <w:rFonts w:ascii="Helvetica" w:hAnsi="Helvetica" w:cs="Times New Roman"/>
+                <w:color w:val="4F4F4F"/>
+                <w:kern w:val="0"/>
+                <w:sz w:val="23"/>
+                <w:szCs w:val="23"/>
+              </w:rPr>
+              <w:t>0.8</w:t>
+            </w:r>
+          </w:p>
+        </w:tc>
+        <w:tc>
+          <w:tcPr>
+            <w:tcW w:w="4108" w:type="dxa"/>
+          </w:tcPr>
+          <w:p>
+            <w:pPr>
+              <w:widowControl/>
+              <w:spacing w:line="383" w:lineRule="atLeast"/>
+              <w:jc w:val="left"/>
+              <w:textAlignment w:val="baseline"/>
+              <w:rPr>
+                <w:rFonts w:ascii="Helvetica" w:hAnsi="Helvetica" w:cs="Times New Roman"/>
+                <w:b/>
+                <w:color w:val="4F4F4F"/>
+                <w:kern w:val="0"/>
+                <w:sz w:val="23"/>
+                <w:szCs w:val="23"/>
+              </w:rPr>
+            </w:pPr>
+            <w:r>
+              <w:rPr>
+                <w:rFonts w:ascii="Helvetica" w:hAnsi="Helvetica" w:cs="Times New Roman"/>
+                <w:b/>
+                <w:color w:val="4F4F4F"/>
+                <w:kern w:val="0"/>
+                <w:sz w:val="23"/>
+                <w:szCs w:val="23"/>
+              </w:rPr>
+              <w:t>0.748</w:t>
+            </w:r>
+          </w:p>
+          <w:p>
+            <w:pPr>
+              <w:widowControl/>
+              <w:spacing w:line="383" w:lineRule="atLeast"/>
+              <w:jc w:val="left"/>
+              <w:textAlignment w:val="baseline"/>
+              <w:rPr>
+                <w:rFonts w:ascii="Helvetica" w:hAnsi="Helvetica" w:cs="Times New Roman"/>
+                <w:b/>
+                <w:color w:val="4F4F4F"/>
+                <w:kern w:val="0"/>
+                <w:sz w:val="23"/>
+                <w:szCs w:val="23"/>
+              </w:rPr>
+            </w:pPr>
+            <w:r>
+              <w:rPr>
+                <w:rFonts w:ascii="Helvetica" w:hAnsi="Helvetica" w:cs="Times New Roman"/>
+                <w:b/>
+                <w:color w:val="4F4F4F"/>
+                <w:kern w:val="0"/>
+                <w:sz w:val="23"/>
+                <w:szCs w:val="23"/>
+              </w:rPr>
+              <w:t>(0.69, 0.85, 0.7, 0.77, 0.73)</w:t>
+            </w:r>
+          </w:p>
+        </w:tc>
+      </w:tr>
+      <w:tr>
+        <w:tc>
+          <w:tcPr>
+            <w:tcW w:w="1526" w:type="dxa"/>
+          </w:tcPr>
+          <w:p>
+            <w:pPr>
+              <w:widowControl/>
+              <w:spacing w:line="383" w:lineRule="atLeast"/>
+              <w:jc w:val="left"/>
+              <w:textAlignment w:val="baseline"/>
+              <w:rPr>
+                <w:rFonts w:ascii="Helvetica" w:hAnsi="Helvetica" w:cs="Times New Roman"/>
+                <w:color w:val="4F4F4F"/>
+                <w:kern w:val="0"/>
+                <w:sz w:val="23"/>
+                <w:szCs w:val="23"/>
+              </w:rPr>
+            </w:pPr>
+            <w:r>
+              <w:rPr>
+                <w:rFonts w:ascii="Helvetica" w:hAnsi="Helvetica" w:cs="Times New Roman"/>
+                <w:color w:val="4F4F4F"/>
+                <w:kern w:val="0"/>
+                <w:sz w:val="23"/>
+                <w:szCs w:val="23"/>
+              </w:rPr>
+              <w:t>0.2</w:t>
+            </w:r>
+          </w:p>
+        </w:tc>
+        <w:tc>
+          <w:tcPr>
+            <w:tcW w:w="1701" w:type="dxa"/>
+          </w:tcPr>
+          <w:p>
+            <w:pPr>
+              <w:widowControl/>
+              <w:spacing w:line="383" w:lineRule="atLeast"/>
+              <w:jc w:val="left"/>
+              <w:textAlignment w:val="baseline"/>
+              <w:rPr>
+                <w:rFonts w:ascii="Helvetica" w:hAnsi="Helvetica" w:cs="Times New Roman"/>
+                <w:color w:val="4F4F4F"/>
+                <w:kern w:val="0"/>
+                <w:sz w:val="23"/>
+                <w:szCs w:val="23"/>
+              </w:rPr>
+            </w:pPr>
+            <w:r>
+              <w:rPr>
+                <w:rFonts w:ascii="Helvetica" w:hAnsi="Helvetica" w:cs="Times New Roman"/>
+                <w:color w:val="4F4F4F"/>
+                <w:kern w:val="0"/>
+                <w:sz w:val="23"/>
+                <w:szCs w:val="23"/>
+              </w:rPr>
+              <w:t>0.1</w:t>
+            </w:r>
+          </w:p>
+        </w:tc>
+        <w:tc>
+          <w:tcPr>
+            <w:tcW w:w="1701" w:type="dxa"/>
+          </w:tcPr>
+          <w:p>
+            <w:pPr>
+              <w:widowControl/>
+              <w:spacing w:line="383" w:lineRule="atLeast"/>
+              <w:jc w:val="left"/>
+              <w:textAlignment w:val="baseline"/>
+              <w:rPr>
+                <w:rFonts w:ascii="Helvetica" w:hAnsi="Helvetica" w:cs="Times New Roman"/>
+                <w:color w:val="4F4F4F"/>
+                <w:kern w:val="0"/>
+                <w:sz w:val="23"/>
+                <w:szCs w:val="23"/>
+              </w:rPr>
+            </w:pPr>
+            <w:r>
+              <w:rPr>
+                <w:rFonts w:ascii="Helvetica" w:hAnsi="Helvetica" w:cs="Times New Roman"/>
+                <w:color w:val="4F4F4F"/>
+                <w:kern w:val="0"/>
+                <w:sz w:val="23"/>
+                <w:szCs w:val="23"/>
+              </w:rPr>
+              <w:t>0.9</w:t>
+            </w:r>
+          </w:p>
+        </w:tc>
+        <w:tc>
+          <w:tcPr>
+            <w:tcW w:w="4108" w:type="dxa"/>
+          </w:tcPr>
+          <w:p>
+            <w:pPr>
+              <w:widowControl/>
+              <w:spacing w:line="383" w:lineRule="atLeast"/>
+              <w:jc w:val="left"/>
+              <w:textAlignment w:val="baseline"/>
+              <w:rPr>
+                <w:rFonts w:ascii="Helvetica" w:hAnsi="Helvetica" w:cs="Times New Roman"/>
+                <w:b/>
+                <w:color w:val="4F4F4F"/>
+                <w:kern w:val="0"/>
+                <w:sz w:val="23"/>
+                <w:szCs w:val="23"/>
+              </w:rPr>
+            </w:pPr>
+            <w:r>
+              <w:rPr>
+                <w:rFonts w:ascii="Helvetica" w:hAnsi="Helvetica" w:cs="Times New Roman"/>
+                <w:b/>
+                <w:color w:val="4F4F4F"/>
+                <w:kern w:val="0"/>
+                <w:sz w:val="23"/>
+                <w:szCs w:val="23"/>
+              </w:rPr>
+              <w:t>0.74</w:t>
+            </w:r>
+          </w:p>
+          <w:p>
+            <w:pPr>
+              <w:widowControl/>
+              <w:spacing w:line="383" w:lineRule="atLeast"/>
+              <w:jc w:val="left"/>
+              <w:textAlignment w:val="baseline"/>
+              <w:rPr>
+                <w:rFonts w:ascii="Helvetica" w:hAnsi="Helvetica" w:cs="Times New Roman"/>
+                <w:b/>
+                <w:color w:val="4F4F4F"/>
+                <w:kern w:val="0"/>
+                <w:sz w:val="23"/>
+                <w:szCs w:val="23"/>
+              </w:rPr>
+            </w:pPr>
+            <w:r>
+              <w:rPr>
+                <w:rFonts w:ascii="Helvetica" w:hAnsi="Helvetica" w:cs="Times New Roman"/>
+                <w:b/>
+                <w:color w:val="4F4F4F"/>
+                <w:kern w:val="0"/>
+                <w:sz w:val="23"/>
+                <w:szCs w:val="23"/>
+              </w:rPr>
+              <w:t>(0.79, 0.49, 0.82, 0.79, 0.81)</w:t>
+            </w:r>
+          </w:p>
+        </w:tc>
+      </w:tr>
+      <w:tr>
+        <w:tc>
+          <w:tcPr>
+            <w:tcW w:w="1526" w:type="dxa"/>
+          </w:tcPr>
+          <w:p>
+            <w:pPr>
+              <w:widowControl/>
+              <w:spacing w:line="383" w:lineRule="atLeast"/>
+              <w:jc w:val="left"/>
+              <w:textAlignment w:val="baseline"/>
+              <w:rPr>
+                <w:rFonts w:ascii="Helvetica" w:hAnsi="Helvetica" w:cs="Times New Roman"/>
+                <w:color w:val="4F4F4F"/>
+                <w:kern w:val="0"/>
+                <w:sz w:val="23"/>
+                <w:szCs w:val="23"/>
+              </w:rPr>
+            </w:pPr>
+            <w:r>
+              <w:rPr>
+                <w:rFonts w:ascii="Helvetica" w:hAnsi="Helvetica" w:cs="Times New Roman"/>
+                <w:color w:val="4F4F4F"/>
+                <w:kern w:val="0"/>
+                <w:sz w:val="23"/>
+                <w:szCs w:val="23"/>
+              </w:rPr>
+              <w:t>0.2</w:t>
+            </w:r>
+          </w:p>
+        </w:tc>
+        <w:tc>
+          <w:tcPr>
+            <w:tcW w:w="1701" w:type="dxa"/>
+          </w:tcPr>
+          <w:p>
+            <w:pPr>
+              <w:widowControl/>
+              <w:spacing w:line="383" w:lineRule="atLeast"/>
+              <w:jc w:val="left"/>
+              <w:textAlignment w:val="baseline"/>
+              <w:rPr>
+                <w:rFonts w:ascii="Helvetica" w:hAnsi="Helvetica" w:cs="Times New Roman"/>
+                <w:color w:val="4F4F4F"/>
+                <w:kern w:val="0"/>
+                <w:sz w:val="23"/>
+                <w:szCs w:val="23"/>
+              </w:rPr>
+            </w:pPr>
+            <w:r>
+              <w:rPr>
+                <w:rFonts w:ascii="Helvetica" w:hAnsi="Helvetica" w:cs="Times New Roman"/>
+                <w:color w:val="4F4F4F"/>
+                <w:kern w:val="0"/>
+                <w:sz w:val="23"/>
+                <w:szCs w:val="23"/>
+              </w:rPr>
+              <w:t>0.1</w:t>
+            </w:r>
+          </w:p>
+        </w:tc>
+        <w:tc>
+          <w:tcPr>
+            <w:tcW w:w="1701" w:type="dxa"/>
+          </w:tcPr>
+          <w:p>
+            <w:pPr>
+              <w:widowControl/>
+              <w:spacing w:line="383" w:lineRule="atLeast"/>
+              <w:jc w:val="left"/>
+              <w:textAlignment w:val="baseline"/>
+              <w:rPr>
+                <w:rFonts w:ascii="Helvetica" w:hAnsi="Helvetica" w:cs="Times New Roman"/>
+                <w:color w:val="4F4F4F"/>
+                <w:kern w:val="0"/>
+                <w:sz w:val="23"/>
+                <w:szCs w:val="23"/>
+              </w:rPr>
+            </w:pPr>
+            <w:r>
+              <w:rPr>
+                <w:rFonts w:ascii="Helvetica" w:hAnsi="Helvetica" w:cs="Times New Roman"/>
+                <w:color w:val="4F4F4F"/>
+                <w:kern w:val="0"/>
+                <w:sz w:val="23"/>
+                <w:szCs w:val="23"/>
+              </w:rPr>
+              <w:t>0.8</w:t>
+            </w:r>
+          </w:p>
+        </w:tc>
+        <w:tc>
+          <w:tcPr>
+            <w:tcW w:w="4108" w:type="dxa"/>
+          </w:tcPr>
+          <w:p>
+            <w:pPr>
+              <w:widowControl/>
+              <w:spacing w:line="383" w:lineRule="atLeast"/>
+              <w:jc w:val="left"/>
+              <w:textAlignment w:val="baseline"/>
+              <w:rPr>
+                <w:rFonts w:ascii="Helvetica" w:hAnsi="Helvetica" w:cs="Times New Roman"/>
+                <w:b/>
+                <w:color w:val="4F4F4F"/>
+                <w:kern w:val="0"/>
+                <w:sz w:val="23"/>
+                <w:szCs w:val="23"/>
+              </w:rPr>
+            </w:pPr>
+            <w:r>
+              <w:rPr>
+                <w:rFonts w:ascii="Helvetica" w:hAnsi="Helvetica" w:cs="Times New Roman"/>
+                <w:b/>
+                <w:color w:val="4F4F4F"/>
+                <w:kern w:val="0"/>
+                <w:sz w:val="23"/>
+                <w:szCs w:val="23"/>
+              </w:rPr>
+              <w:t>0.67</w:t>
+            </w:r>
+          </w:p>
+          <w:p>
+            <w:pPr>
+              <w:widowControl/>
+              <w:spacing w:line="383" w:lineRule="atLeast"/>
+              <w:jc w:val="left"/>
+              <w:textAlignment w:val="baseline"/>
+              <w:rPr>
+                <w:rFonts w:ascii="Helvetica" w:hAnsi="Helvetica" w:cs="Times New Roman"/>
+                <w:b/>
+                <w:color w:val="4F4F4F"/>
+                <w:kern w:val="0"/>
+                <w:sz w:val="23"/>
+                <w:szCs w:val="23"/>
+              </w:rPr>
+            </w:pPr>
+            <w:r>
+              <w:rPr>
+                <w:rFonts w:ascii="Helvetica" w:hAnsi="Helvetica" w:cs="Times New Roman"/>
+                <w:b/>
+                <w:color w:val="4F4F4F"/>
+                <w:kern w:val="0"/>
+                <w:sz w:val="23"/>
+                <w:szCs w:val="23"/>
+              </w:rPr>
+              <w:t>(0.56, 0.79, 0.51, 0.74, 0.75)</w:t>
+            </w:r>
+          </w:p>
+        </w:tc>
+      </w:tr>
+      <w:tr>
+        <w:tc>
+          <w:tcPr>
+            <w:tcW w:w="1526" w:type="dxa"/>
+          </w:tcPr>
+          <w:p>
+            <w:pPr>
+              <w:widowControl/>
+              <w:spacing w:line="383" w:lineRule="atLeast"/>
+              <w:jc w:val="left"/>
+              <w:textAlignment w:val="baseline"/>
+              <w:rPr>
+                <w:rFonts w:ascii="Helvetica" w:hAnsi="Helvetica" w:cs="Times New Roman"/>
+                <w:color w:val="4F4F4F"/>
+                <w:kern w:val="0"/>
+                <w:sz w:val="23"/>
+                <w:szCs w:val="23"/>
+              </w:rPr>
+            </w:pPr>
+            <w:r>
+              <w:rPr>
+                <w:rFonts w:ascii="Helvetica" w:hAnsi="Helvetica" w:cs="Times New Roman"/>
+                <w:color w:val="4F4F4F"/>
+                <w:kern w:val="0"/>
+                <w:sz w:val="23"/>
+                <w:szCs w:val="23"/>
+              </w:rPr>
+              <w:t>0.2</w:t>
+            </w:r>
+          </w:p>
+        </w:tc>
+        <w:tc>
+          <w:tcPr>
+            <w:tcW w:w="1701" w:type="dxa"/>
+          </w:tcPr>
+          <w:p>
+            <w:pPr>
+              <w:widowControl/>
+              <w:spacing w:line="383" w:lineRule="atLeast"/>
+              <w:jc w:val="left"/>
+              <w:textAlignment w:val="baseline"/>
+              <w:rPr>
+                <w:rFonts w:ascii="Helvetica" w:hAnsi="Helvetica" w:cs="Times New Roman"/>
+                <w:color w:val="4F4F4F"/>
+                <w:kern w:val="0"/>
+                <w:sz w:val="23"/>
+                <w:szCs w:val="23"/>
+              </w:rPr>
+            </w:pPr>
+            <w:r>
+              <w:rPr>
+                <w:rFonts w:ascii="Helvetica" w:hAnsi="Helvetica" w:cs="Times New Roman"/>
+                <w:color w:val="4F4F4F"/>
+                <w:kern w:val="0"/>
+                <w:sz w:val="23"/>
+                <w:szCs w:val="23"/>
+              </w:rPr>
+              <w:t>0.2</w:t>
+            </w:r>
+          </w:p>
+        </w:tc>
+        <w:tc>
+          <w:tcPr>
+            <w:tcW w:w="1701" w:type="dxa"/>
+          </w:tcPr>
+          <w:p>
+            <w:pPr>
+              <w:widowControl/>
+              <w:spacing w:line="383" w:lineRule="atLeast"/>
+              <w:jc w:val="left"/>
+              <w:textAlignment w:val="baseline"/>
+              <w:rPr>
+                <w:rFonts w:ascii="Helvetica" w:hAnsi="Helvetica" w:cs="Times New Roman"/>
+                <w:color w:val="4F4F4F"/>
+                <w:kern w:val="0"/>
+                <w:sz w:val="23"/>
+                <w:szCs w:val="23"/>
+              </w:rPr>
+            </w:pPr>
+            <w:r>
+              <w:rPr>
+                <w:rFonts w:ascii="Helvetica" w:hAnsi="Helvetica" w:cs="Times New Roman"/>
+                <w:color w:val="4F4F4F"/>
+                <w:kern w:val="0"/>
+                <w:sz w:val="23"/>
+                <w:szCs w:val="23"/>
+              </w:rPr>
+              <w:t>0.9</w:t>
+            </w:r>
+          </w:p>
+        </w:tc>
+        <w:tc>
+          <w:tcPr>
+            <w:tcW w:w="4108" w:type="dxa"/>
+          </w:tcPr>
+          <w:p>
+            <w:pPr>
+              <w:widowControl/>
+              <w:spacing w:line="383" w:lineRule="atLeast"/>
+              <w:jc w:val="left"/>
+              <w:textAlignment w:val="baseline"/>
+              <w:rPr>
+                <w:rFonts w:ascii="Helvetica" w:hAnsi="Helvetica" w:cs="Times New Roman"/>
+                <w:b/>
+                <w:color w:val="4F4F4F"/>
+                <w:kern w:val="0"/>
+                <w:sz w:val="23"/>
+                <w:szCs w:val="23"/>
+              </w:rPr>
+            </w:pPr>
+            <w:r>
+              <w:rPr>
+                <w:rFonts w:ascii="Helvetica" w:hAnsi="Helvetica" w:cs="Times New Roman"/>
+                <w:b/>
+                <w:color w:val="4F4F4F"/>
+                <w:kern w:val="0"/>
+                <w:sz w:val="23"/>
+                <w:szCs w:val="23"/>
+              </w:rPr>
+              <w:t>0.77</w:t>
+            </w:r>
+          </w:p>
+          <w:p>
+            <w:pPr>
+              <w:widowControl/>
+              <w:spacing w:line="383" w:lineRule="atLeast"/>
+              <w:jc w:val="left"/>
+              <w:textAlignment w:val="baseline"/>
+              <w:rPr>
+                <w:rFonts w:ascii="Helvetica" w:hAnsi="Helvetica" w:cs="Times New Roman"/>
+                <w:b/>
+                <w:color w:val="4F4F4F"/>
+                <w:kern w:val="0"/>
+                <w:sz w:val="23"/>
+                <w:szCs w:val="23"/>
+              </w:rPr>
+            </w:pPr>
+            <w:r>
+              <w:rPr>
+                <w:rFonts w:ascii="Helvetica" w:hAnsi="Helvetica" w:cs="Times New Roman"/>
+                <w:b/>
+                <w:color w:val="4F4F4F"/>
+                <w:kern w:val="0"/>
+                <w:sz w:val="23"/>
+                <w:szCs w:val="23"/>
+              </w:rPr>
+              <w:t>(0.69, 0.84, 0.73, 0.86, 0.73)</w:t>
+            </w:r>
+          </w:p>
+        </w:tc>
+      </w:tr>
+      <w:tr>
+        <w:tc>
+          <w:tcPr>
+            <w:tcW w:w="1526" w:type="dxa"/>
+          </w:tcPr>
+          <w:p>
+            <w:pPr>
+              <w:widowControl/>
+              <w:spacing w:line="383" w:lineRule="atLeast"/>
+              <w:jc w:val="left"/>
+              <w:textAlignment w:val="baseline"/>
+              <w:rPr>
+                <w:rFonts w:ascii="Helvetica" w:hAnsi="Helvetica" w:cs="Times New Roman"/>
+                <w:color w:val="4F4F4F"/>
+                <w:kern w:val="0"/>
+                <w:sz w:val="23"/>
+                <w:szCs w:val="23"/>
+              </w:rPr>
+            </w:pPr>
+            <w:r>
+              <w:rPr>
+                <w:rFonts w:ascii="Helvetica" w:hAnsi="Helvetica" w:cs="Times New Roman"/>
+                <w:color w:val="4F4F4F"/>
+                <w:kern w:val="0"/>
+                <w:sz w:val="23"/>
+                <w:szCs w:val="23"/>
+              </w:rPr>
+              <w:t>0.2</w:t>
+            </w:r>
+          </w:p>
+        </w:tc>
+        <w:tc>
+          <w:tcPr>
+            <w:tcW w:w="1701" w:type="dxa"/>
+          </w:tcPr>
+          <w:p>
+            <w:pPr>
+              <w:widowControl/>
+              <w:spacing w:line="383" w:lineRule="atLeast"/>
+              <w:jc w:val="left"/>
+              <w:textAlignment w:val="baseline"/>
+              <w:rPr>
+                <w:rFonts w:ascii="Helvetica" w:hAnsi="Helvetica" w:cs="Times New Roman"/>
+                <w:color w:val="4F4F4F"/>
+                <w:kern w:val="0"/>
+                <w:sz w:val="23"/>
+                <w:szCs w:val="23"/>
+              </w:rPr>
+            </w:pPr>
+            <w:r>
+              <w:rPr>
+                <w:rFonts w:ascii="Helvetica" w:hAnsi="Helvetica" w:cs="Times New Roman"/>
+                <w:color w:val="4F4F4F"/>
+                <w:kern w:val="0"/>
+                <w:sz w:val="23"/>
+                <w:szCs w:val="23"/>
+              </w:rPr>
+              <w:t>0.2</w:t>
+            </w:r>
+          </w:p>
+        </w:tc>
+        <w:tc>
+          <w:tcPr>
+            <w:tcW w:w="1701" w:type="dxa"/>
+          </w:tcPr>
+          <w:p>
+            <w:pPr>
+              <w:widowControl/>
+              <w:spacing w:line="383" w:lineRule="atLeast"/>
+              <w:jc w:val="left"/>
+              <w:textAlignment w:val="baseline"/>
+              <w:rPr>
+                <w:rFonts w:ascii="Helvetica" w:hAnsi="Helvetica" w:cs="Times New Roman"/>
+                <w:color w:val="4F4F4F"/>
+                <w:kern w:val="0"/>
+                <w:sz w:val="23"/>
+                <w:szCs w:val="23"/>
+              </w:rPr>
+            </w:pPr>
+            <w:r>
+              <w:rPr>
+                <w:rFonts w:ascii="Helvetica" w:hAnsi="Helvetica" w:cs="Times New Roman"/>
+                <w:color w:val="4F4F4F"/>
+                <w:kern w:val="0"/>
+                <w:sz w:val="23"/>
+                <w:szCs w:val="23"/>
+              </w:rPr>
+              <w:t>0.8</w:t>
+            </w:r>
+          </w:p>
+        </w:tc>
+        <w:tc>
+          <w:tcPr>
+            <w:tcW w:w="4108" w:type="dxa"/>
+          </w:tcPr>
+          <w:p>
+            <w:pPr>
+              <w:widowControl/>
+              <w:spacing w:line="383" w:lineRule="atLeast"/>
+              <w:jc w:val="left"/>
+              <w:textAlignment w:val="baseline"/>
+              <w:rPr>
+                <w:rFonts w:ascii="Helvetica" w:hAnsi="Helvetica" w:cs="Times New Roman"/>
+                <w:b/>
+                <w:color w:val="4F4F4F"/>
+                <w:kern w:val="0"/>
+                <w:sz w:val="23"/>
+                <w:szCs w:val="23"/>
+              </w:rPr>
+            </w:pPr>
+            <w:r>
+              <w:rPr>
+                <w:rFonts w:ascii="Helvetica" w:hAnsi="Helvetica" w:cs="Times New Roman"/>
+                <w:b/>
+                <w:color w:val="4F4F4F"/>
+                <w:kern w:val="0"/>
+                <w:sz w:val="23"/>
+                <w:szCs w:val="23"/>
+              </w:rPr>
+              <w:t>0.746</w:t>
+            </w:r>
+          </w:p>
+          <w:p>
+            <w:pPr>
+              <w:widowControl/>
+              <w:spacing w:line="383" w:lineRule="atLeast"/>
+              <w:jc w:val="left"/>
+              <w:textAlignment w:val="baseline"/>
+              <w:rPr>
+                <w:rFonts w:ascii="Helvetica" w:hAnsi="Helvetica" w:cs="Times New Roman"/>
+                <w:b/>
+                <w:color w:val="4F4F4F"/>
+                <w:kern w:val="0"/>
+                <w:sz w:val="23"/>
+                <w:szCs w:val="23"/>
+              </w:rPr>
+            </w:pPr>
+            <w:r>
+              <w:rPr>
+                <w:rFonts w:ascii="Helvetica" w:hAnsi="Helvetica" w:cs="Times New Roman"/>
+                <w:b/>
+                <w:color w:val="4F4F4F"/>
+                <w:kern w:val="0"/>
+                <w:sz w:val="23"/>
+                <w:szCs w:val="23"/>
+              </w:rPr>
+              <w:t>(0.78, 0.73, 0.64, 0.77, 0.81)</w:t>
+            </w:r>
+          </w:p>
+        </w:tc>
+      </w:tr>
+    </w:tbl>
     <w:p>
       <w:pPr>
         <w:widowControl/>
@@ -2263,44 +4034,6 @@
           <w:szCs w:val="23"/>
         </w:rPr>
       </w:pPr>
-      <w:r>
-        <w:rPr>
-          <w:rFonts w:ascii="inherit" w:hAnsi="inherit" w:cs="Times New Roman"/>
-          <w:b/>
-          <w:bCs/>
-          <w:i/>
-          <w:iCs/>
-          <w:color w:val="4F4F4F"/>
-          <w:kern w:val="0"/>
-          <w:sz w:val="23"/>
-          <w:szCs w:val="23"/>
-          <w:bdr w:val="none" w:sz="0" w:space="0" w:color="auto" w:frame="1"/>
-        </w:rPr>
-        <w:t>QUESTION:</w:t>
-      </w:r>
-      <w:r>
-        <w:rPr>
-          <w:rFonts w:ascii="Helvetica" w:hAnsi="Helvetica" w:cs="Times New Roman"/>
-          <w:color w:val="4F4F4F"/>
-          <w:kern w:val="0"/>
-          <w:sz w:val="23"/>
-          <w:szCs w:val="23"/>
-        </w:rPr>
-        <w:t> </w:t>
-      </w:r>
-      <w:r>
-        <w:rPr>
-          <w:rFonts w:ascii="inherit" w:hAnsi="inherit" w:cs="Times New Roman"/>
-          <w:i/>
-          <w:iCs/>
-          <w:color w:val="4F4F4F"/>
-          <w:kern w:val="0"/>
-          <w:sz w:val="23"/>
-          <w:szCs w:val="23"/>
-          <w:bdr w:val="none" w:sz="0" w:space="0" w:color="auto" w:frame="1"/>
-        </w:rPr>
-        <w:t>Does your agent get close to finding an optimal policy, i.e. reach the destination in the minimum possible time, and not incur any penalties? How would you describe an optimal policy for this problem?</w:t>
-      </w:r>
     </w:p>
     <w:p>
       <w:pPr>
@@ -2317,6 +4050,79 @@
           <w:szCs w:val="23"/>
         </w:rPr>
       </w:pPr>
+    </w:p>
+    <w:p>
+      <w:pPr>
+        <w:widowControl/>
+        <w:shd w:val="clear" w:color="auto" w:fill="FFFFFF"/>
+        <w:spacing w:line="383" w:lineRule="atLeast"/>
+        <w:jc w:val="left"/>
+        <w:textAlignment w:val="baseline"/>
+        <w:rPr>
+          <w:rFonts w:ascii="Helvetica" w:hAnsi="Helvetica" w:cs="Times New Roman"/>
+          <w:color w:val="4F4F4F"/>
+          <w:kern w:val="0"/>
+          <w:sz w:val="23"/>
+          <w:szCs w:val="23"/>
+        </w:rPr>
+      </w:pPr>
+      <w:r>
+        <w:rPr>
+          <w:rFonts w:ascii="inherit" w:hAnsi="inherit" w:cs="Times New Roman"/>
+          <w:b/>
+          <w:bCs/>
+          <w:i/>
+          <w:iCs/>
+          <w:color w:val="4F4F4F"/>
+          <w:kern w:val="0"/>
+          <w:sz w:val="23"/>
+          <w:szCs w:val="23"/>
+          <w:bdr w:val="none" w:sz="0" w:space="0" w:color="auto" w:frame="1"/>
+        </w:rPr>
+        <w:t>QUESTION:</w:t>
+      </w:r>
+      <w:r>
+        <w:rPr>
+          <w:rFonts w:ascii="Helvetica" w:hAnsi="Helvetica" w:cs="Times New Roman"/>
+          <w:color w:val="4F4F4F"/>
+          <w:kern w:val="0"/>
+          <w:sz w:val="23"/>
+          <w:szCs w:val="23"/>
+        </w:rPr>
+        <w:t> </w:t>
+      </w:r>
+      <w:r>
+        <w:rPr>
+          <w:rFonts w:ascii="inherit" w:hAnsi="inherit" w:cs="Times New Roman"/>
+          <w:i/>
+          <w:iCs/>
+          <w:color w:val="4F4F4F"/>
+          <w:kern w:val="0"/>
+          <w:sz w:val="23"/>
+          <w:szCs w:val="23"/>
+          <w:bdr w:val="none" w:sz="0" w:space="0" w:color="auto" w:frame="1"/>
+        </w:rPr>
+        <w:t>Does your agent get close to finding an optimal policy, i.e. reach the destination in the minimum possible time, and not incur any penalties? How would you describe an optimal policy for this problem?</w:t>
+      </w:r>
+    </w:p>
+    <w:p>
+      <w:pPr>
+        <w:widowControl/>
+        <w:shd w:val="clear" w:color="auto" w:fill="FFFFFF"/>
+        <w:spacing w:line="383" w:lineRule="atLeast"/>
+        <w:jc w:val="left"/>
+        <w:textAlignment w:val="baseline"/>
+        <w:rPr>
+          <w:rFonts w:ascii="inherit" w:hAnsi="inherit" w:cs="Times New Roman"/>
+          <w:i/>
+          <w:iCs/>
+          <w:color w:val="4F4F4F"/>
+          <w:kern w:val="0"/>
+          <w:sz w:val="23"/>
+          <w:szCs w:val="23"/>
+          <w:bdr w:val="none" w:sz="0" w:space="0" w:color="auto" w:frame="1"/>
+        </w:rPr>
+      </w:pPr>
       <w:r>
         <w:rPr>
           <w:rFonts w:ascii="inherit" w:hAnsi="inherit" w:cs="Times New Roman"/>
@@ -2341,23 +4147,8 @@
           <w:szCs w:val="23"/>
           <w:bdr w:val="none" w:sz="0" w:space="0" w:color="auto" w:frame="1"/>
         </w:rPr>
-        <w:t xml:space="preserve">Yes, it worked well though it </w:t>
-      </w:r>
-      <w:proofErr w:type="spellStart"/>
-      <w:r>
-        <w:rPr>
-          <w:rFonts w:ascii="inherit" w:hAnsi="inherit" w:cs="Times New Roman"/>
-          <w:i/>
-          <w:iCs/>
-          <w:color w:val="4F4F4F"/>
-          <w:kern w:val="0"/>
-          <w:sz w:val="23"/>
-          <w:szCs w:val="23"/>
-          <w:bdr w:val="none" w:sz="0" w:space="0" w:color="auto" w:frame="1"/>
-        </w:rPr>
-        <w:t>didn</w:t>
-      </w:r>
-      <w:proofErr w:type="spellEnd"/>
+        <w:t>Yes, it worked well though it didn</w:t>
+      </w:r>
       <w:r>
         <w:rPr>
           <w:rFonts w:ascii="inherit" w:hAnsi="inherit" w:cs="Times New Roman" w:hint="eastAsia"/>
@@ -2383,9 +4174,64 @@
           <w:bdr w:val="none" w:sz="0" w:space="0" w:color="auto" w:frame="1"/>
         </w:rPr>
         <w:t>t work perfectly because of e-greedy method.</w:t>
+      </w:r>
+    </w:p>
+    <w:p>
+      <w:pPr>
+        <w:widowControl/>
+        <w:shd w:val="clear" w:color="auto" w:fill="FFFFFF"/>
+        <w:spacing w:line="383" w:lineRule="atLeast"/>
+        <w:jc w:val="left"/>
+        <w:textAlignment w:val="baseline"/>
+        <w:rPr>
+          <w:rFonts w:ascii="Helvetica" w:hAnsi="Helvetica" w:cs="Times New Roman"/>
+          <w:color w:val="4F4F4F"/>
+          <w:kern w:val="0"/>
+          <w:sz w:val="23"/>
+          <w:szCs w:val="23"/>
+        </w:rPr>
+      </w:pPr>
+      <w:r>
+        <w:rPr>
+          <w:rFonts w:ascii="inherit" w:hAnsi="inherit" w:cs="Times New Roman"/>
+          <w:i/>
+          <w:iCs/>
+          <w:color w:val="4F4F4F"/>
+          <w:kern w:val="0"/>
+          <w:sz w:val="23"/>
+          <w:szCs w:val="23"/>
+          <w:bdr w:val="none" w:sz="0" w:space="0" w:color="auto" w:frame="1"/>
+        </w:rPr>
+        <w:t xml:space="preserve">Additional comment: </w:t>
+      </w:r>
+      <w:r>
+        <w:rPr>
+          <w:rFonts w:ascii="inherit" w:hAnsi="inherit" w:cs="Times New Roman"/>
+          <w:i/>
+          <w:iCs/>
+          <w:color w:val="4F4F4F"/>
+          <w:kern w:val="0"/>
+          <w:sz w:val="23"/>
+          <w:szCs w:val="23"/>
+          <w:bdr w:val="none" w:sz="0" w:space="0" w:color="auto" w:frame="1"/>
+        </w:rPr>
+        <w:t xml:space="preserve">The optimal solution is to explore various paths at the beginning, but to converge at the last moment. </w:t>
       </w:r>
       <w:bookmarkStart w:id="0" w:name="_GoBack"/>
       <w:bookmarkEnd w:id="0"/>
+      <w:r>
+        <w:rPr>
+          <w:rFonts w:ascii="inherit" w:hAnsi="inherit" w:cs="Times New Roman"/>
+          <w:i/>
+          <w:iCs/>
+          <w:color w:val="4F4F4F"/>
+          <w:kern w:val="0"/>
+          <w:sz w:val="23"/>
+          <w:szCs w:val="23"/>
+          <w:bdr w:val="none" w:sz="0" w:space="0" w:color="auto" w:frame="1"/>
+        </w:rPr>
+        <w:t xml:space="preserve">When I see the q-learning table, the waypoint and action are becoming same through the iteration. </w:t>
+      </w:r>
     </w:p>
     <w:p/>
     <w:sectPr>
@@ -2915,6 +4761,7 @@
   <w:style w:type="character" w:default="1" w:styleId="a0">
     <w:name w:val="Default Paragraph Font"/>
     <w:uiPriority w:val="1"/>
+    <w:semiHidden/>
     <w:unhideWhenUsed/>
   </w:style>
   <w:style w:type="table" w:default="1" w:styleId="a1">
@@ -3038,6 +4885,29 @@
       <w:color w:val="0000FF"/>
       <w:u w:val="single"/>
     </w:rPr>
+  </w:style>
+  <w:style w:type="table" w:styleId="a6">
+    <w:name w:val="Table Grid"/>
+    <w:basedOn w:val="a1"/>
+    <w:uiPriority w:val="59"/>
+    <w:rsid w:val="00EC7D82"/>
+    <w:tblPr>
+      <w:tblInd w:w="0" w:type="dxa"/>
+      <w:tblBorders>
+        <w:top w:val="single" w:sz="4" w:space="0" w:color="auto"/>
+        <w:left w:val="single" w:sz="4" w:space="0" w:color="auto"/>
+        <w:bottom w:val="single" w:sz="4" w:space="0" w:color="auto"/>
+        <w:right w:val="single" w:sz="4" w:space="0" w:color="auto"/>
+        <w:insideH w:val="single" w:sz="4" w:space="0" w:color="auto"/>
+        <w:insideV w:val="single" w:sz="4" w:space="0" w:color="auto"/>
+      </w:tblBorders>
+      <w:tblCellMar>
+        <w:top w:w="0" w:type="dxa"/>
+        <w:left w:w="108" w:type="dxa"/>
+        <w:bottom w:w="0" w:type="dxa"/>
+        <w:right w:w="108" w:type="dxa"/>
+      </w:tblCellMar>
+    </w:tblPr>
   </w:style>
 </w:styles>
 </file>
@@ -3250,6 +5120,7 @@
   <w:style w:type="character" w:default="1" w:styleId="a0">
     <w:name w:val="Default Paragraph Font"/>
     <w:uiPriority w:val="1"/>
+    <w:semiHidden/>
     <w:unhideWhenUsed/>
   </w:style>
   <w:style w:type="table" w:default="1" w:styleId="a1">
@@ -3373,6 +5244,29 @@
       <w:color w:val="0000FF"/>
       <w:u w:val="single"/>
     </w:rPr>
+  </w:style>
+  <w:style w:type="table" w:styleId="a6">
+    <w:name w:val="Table Grid"/>
+    <w:basedOn w:val="a1"/>
+    <w:uiPriority w:val="59"/>
+    <w:rsid w:val="00EC7D82"/>
+    <w:tblPr>
+      <w:tblInd w:w="0" w:type="dxa"/>
+      <w:tblBorders>
+        <w:top w:val="single" w:sz="4" w:space="0" w:color="auto"/>
+        <w:left w:val="single" w:sz="4" w:space="0" w:color="auto"/>
+        <w:bottom w:val="single" w:sz="4" w:space="0" w:color="auto"/>
+        <w:right w:val="single" w:sz="4" w:space="0" w:color="auto"/>
+        <w:insideH w:val="single" w:sz="4" w:space="0" w:color="auto"/>
+        <w:insideV w:val="single" w:sz="4" w:space="0" w:color="auto"/>
+      </w:tblBorders>
+      <w:tblCellMar>
+        <w:top w:w="0" w:type="dxa"/>
+        <w:left w:w="108" w:type="dxa"/>
+        <w:bottom w:w="0" w:type="dxa"/>
+        <w:right w:w="108" w:type="dxa"/>
+      </w:tblCellMar>
+    </w:tblPr>
   </w:style>
 </w:styles>
 </file>

</xml_diff>